<commit_message>
Compiled finals document with both our works
</commit_message>
<xml_diff>
--- a/Problem Set 8-wk08.docx
+++ b/Problem Set 8-wk08.docx
@@ -545,23 +545,7 @@
           <w:sz w:val="24"/>
           <w:szCs w:val="24"/>
         </w:rPr>
-        <w:t xml:space="preserve">: For problems 5 -7, look at the quick check problems from page 858 </w:t>
-      </w:r>
-      <w:r>
-        <w:rPr>
-          <w:rFonts w:cs="Times New Roman" w:ascii="Times New Roman" w:hAnsi="Times New Roman"/>
-          <w:sz w:val="24"/>
-          <w:szCs w:val="24"/>
-        </w:rPr>
-        <w:t>a</w:t>
-      </w:r>
-      <w:r>
-        <w:rPr>
-          <w:rFonts w:cs="Times New Roman" w:ascii="Times New Roman" w:hAnsi="Times New Roman"/>
-          <w:sz w:val="24"/>
-          <w:szCs w:val="24"/>
-        </w:rPr>
-        <w:t>nd their solutions on page 880 as a template.</w:t>
+        <w:t>: For problems 5 -7, look at the quick check problems from page 858 and their solutions on page 880 as a template.</w:t>
       </w:r>
     </w:p>
     <w:p>
@@ -2063,15 +2047,12 @@
       <w:rPr>
         <w:rFonts w:ascii="Liberation Serif" w:hAnsi="Liberation Serif" w:eastAsia="Noto Serif CJK SC" w:cs="Lohit Devanagari"/>
         <w:kern w:val="2"/>
-        <w:sz w:val="24"/>
         <w:szCs w:val="24"/>
         <w:lang w:val="en-US" w:eastAsia="zh-CN" w:bidi="hi-IN"/>
       </w:rPr>
     </w:rPrDefault>
     <w:pPrDefault>
-      <w:pPr>
-        <w:widowControl/>
-      </w:pPr>
+      <w:pPr/>
     </w:pPrDefault>
   </w:docDefaults>
   <w:latentStyles w:defLockedState="0" w:defUIPriority="99" w:defSemiHidden="0" w:defUnhideWhenUsed="0" w:defQFormat="0" w:count="371">
@@ -2452,9 +2433,7 @@
     <w:qFormat/>
     <w:pPr>
       <w:widowControl/>
-      <w:kinsoku w:val="true"/>
-      <w:overflowPunct w:val="true"/>
-      <w:autoSpaceDE w:val="true"/>
+      <w:overflowPunct w:val="false"/>
       <w:bidi w:val="0"/>
       <w:spacing w:lineRule="auto" w:line="259" w:before="0" w:after="160"/>
       <w:jc w:val="left"/>

</xml_diff>

<commit_message>
Added updated problem set file
</commit_message>
<xml_diff>
--- a/Problem Set 8-wk08.docx
+++ b/Problem Set 8-wk08.docx
@@ -385,50 +385,571 @@
       <w:r>
         <w:rPr>
           <w:rFonts w:cs="Times New Roman" w:ascii="Times New Roman" w:hAnsi="Times New Roman"/>
-          <w:sz w:val="24"/>
-          <w:szCs w:val="24"/>
-        </w:rPr>
-      </w:r>
-    </w:p>
-    <w:p>
-      <w:pPr>
-        <w:pStyle w:val="ListParagraph"/>
-        <w:spacing w:lineRule="auto" w:line="240" w:before="0" w:after="0"/>
-        <w:ind w:left="360" w:hanging="0"/>
-        <w:contextualSpacing/>
-        <w:jc w:val="both"/>
-        <w:rPr>
-          <w:rFonts w:ascii="Times New Roman" w:hAnsi="Times New Roman" w:cs="Times New Roman"/>
-          <w:sz w:val="24"/>
-          <w:szCs w:val="24"/>
-        </w:rPr>
-      </w:pPr>
-      <w:r>
-        <w:rPr>
-          <w:rFonts w:cs="Times New Roman" w:ascii="Times New Roman" w:hAnsi="Times New Roman"/>
-          <w:sz w:val="24"/>
-          <w:szCs w:val="24"/>
-        </w:rPr>
-      </w:r>
-    </w:p>
-    <w:p>
-      <w:pPr>
-        <w:pStyle w:val="ListParagraph"/>
-        <w:spacing w:lineRule="auto" w:line="240" w:before="0" w:after="0"/>
-        <w:ind w:left="360" w:hanging="0"/>
-        <w:contextualSpacing/>
-        <w:jc w:val="both"/>
-        <w:rPr>
-          <w:rFonts w:ascii="Times New Roman" w:hAnsi="Times New Roman" w:cs="Times New Roman"/>
-          <w:sz w:val="24"/>
-          <w:szCs w:val="24"/>
-        </w:rPr>
-      </w:pPr>
-      <w:r>
-        <w:rPr>
-          <w:rFonts w:cs="Times New Roman" w:ascii="Times New Roman" w:hAnsi="Times New Roman"/>
-          <w:sz w:val="24"/>
-          <w:szCs w:val="24"/>
+          <w:b/>
+          <w:bCs/>
+          <w:sz w:val="24"/>
+          <w:szCs w:val="24"/>
+        </w:rPr>
+        <w:t>Function overloading is the use of the same name for different functions, distinguished from each other by their parameter lists.</w:t>
+      </w:r>
+    </w:p>
+    <w:p>
+      <w:pPr>
+        <w:pStyle w:val="ListParagraph"/>
+        <w:spacing w:lineRule="auto" w:line="240" w:before="0" w:after="0"/>
+        <w:ind w:left="360" w:hanging="0"/>
+        <w:contextualSpacing/>
+        <w:jc w:val="both"/>
+        <w:rPr>
+          <w:b/>
+          <w:b/>
+          <w:bCs/>
+        </w:rPr>
+      </w:pPr>
+      <w:r>
+        <w:rPr>
+          <w:b/>
+          <w:bCs/>
+        </w:rPr>
+      </w:r>
+    </w:p>
+    <w:p>
+      <w:pPr>
+        <w:pStyle w:val="ListParagraph"/>
+        <w:spacing w:lineRule="auto" w:line="240" w:before="0" w:after="0"/>
+        <w:ind w:left="360" w:hanging="0"/>
+        <w:contextualSpacing/>
+        <w:jc w:val="both"/>
+        <w:rPr>
+          <w:rFonts w:ascii="Times New Roman" w:hAnsi="Times New Roman" w:cs="Times New Roman"/>
+          <w:sz w:val="24"/>
+          <w:szCs w:val="24"/>
+        </w:rPr>
+      </w:pPr>
+      <w:r>
+        <w:rPr>
+          <w:rFonts w:cs="Times New Roman" w:ascii="Times New Roman" w:hAnsi="Times New Roman"/>
+          <w:b/>
+          <w:bCs/>
+          <w:sz w:val="24"/>
+          <w:szCs w:val="24"/>
+        </w:rPr>
+        <w:t xml:space="preserve">    </w:t>
+      </w:r>
+      <w:r>
+        <w:rPr>
+          <w:rFonts w:cs="Times New Roman" w:ascii="Times New Roman" w:hAnsi="Times New Roman"/>
+          <w:b/>
+          <w:bCs/>
+          <w:sz w:val="24"/>
+          <w:szCs w:val="24"/>
+        </w:rPr>
+        <w:t>void Print(int number)</w:t>
+      </w:r>
+    </w:p>
+    <w:p>
+      <w:pPr>
+        <w:pStyle w:val="ListParagraph"/>
+        <w:spacing w:lineRule="auto" w:line="240" w:before="0" w:after="0"/>
+        <w:ind w:left="360" w:hanging="0"/>
+        <w:contextualSpacing/>
+        <w:jc w:val="both"/>
+        <w:rPr>
+          <w:rFonts w:ascii="Times New Roman" w:hAnsi="Times New Roman" w:cs="Times New Roman"/>
+          <w:sz w:val="24"/>
+          <w:szCs w:val="24"/>
+        </w:rPr>
+      </w:pPr>
+      <w:r>
+        <w:rPr>
+          <w:rFonts w:cs="Times New Roman" w:ascii="Times New Roman" w:hAnsi="Times New Roman"/>
+          <w:b/>
+          <w:bCs/>
+          <w:sz w:val="24"/>
+          <w:szCs w:val="24"/>
+        </w:rPr>
+        <w:t xml:space="preserve">    </w:t>
+      </w:r>
+      <w:r>
+        <w:rPr>
+          <w:rFonts w:cs="Times New Roman" w:ascii="Times New Roman" w:hAnsi="Times New Roman"/>
+          <w:b/>
+          <w:bCs/>
+          <w:sz w:val="24"/>
+          <w:szCs w:val="24"/>
+        </w:rPr>
+        <w:t>{</w:t>
+      </w:r>
+    </w:p>
+    <w:p>
+      <w:pPr>
+        <w:pStyle w:val="ListParagraph"/>
+        <w:spacing w:lineRule="auto" w:line="240" w:before="0" w:after="0"/>
+        <w:ind w:left="360" w:hanging="0"/>
+        <w:contextualSpacing/>
+        <w:jc w:val="both"/>
+        <w:rPr>
+          <w:rFonts w:ascii="Times New Roman" w:hAnsi="Times New Roman" w:cs="Times New Roman"/>
+          <w:sz w:val="24"/>
+          <w:szCs w:val="24"/>
+        </w:rPr>
+      </w:pPr>
+      <w:r>
+        <w:rPr>
+          <w:rFonts w:cs="Times New Roman" w:ascii="Times New Roman" w:hAnsi="Times New Roman"/>
+          <w:b/>
+          <w:bCs/>
+          <w:sz w:val="24"/>
+          <w:szCs w:val="24"/>
+        </w:rPr>
+        <w:t xml:space="preserve">        </w:t>
+      </w:r>
+      <w:r>
+        <w:rPr>
+          <w:rFonts w:cs="Times New Roman" w:ascii="Times New Roman" w:hAnsi="Times New Roman"/>
+          <w:b/>
+          <w:bCs/>
+          <w:sz w:val="24"/>
+          <w:szCs w:val="24"/>
+        </w:rPr>
+        <w:t>cout &lt;&lt; "***Debug" &lt;&lt; endl;</w:t>
+      </w:r>
+    </w:p>
+    <w:p>
+      <w:pPr>
+        <w:pStyle w:val="ListParagraph"/>
+        <w:spacing w:lineRule="auto" w:line="240" w:before="0" w:after="0"/>
+        <w:ind w:left="360" w:hanging="0"/>
+        <w:contextualSpacing/>
+        <w:jc w:val="both"/>
+        <w:rPr>
+          <w:rFonts w:ascii="Times New Roman" w:hAnsi="Times New Roman" w:cs="Times New Roman"/>
+          <w:sz w:val="24"/>
+          <w:szCs w:val="24"/>
+        </w:rPr>
+      </w:pPr>
+      <w:r>
+        <w:rPr>
+          <w:rFonts w:cs="Times New Roman" w:ascii="Times New Roman" w:hAnsi="Times New Roman"/>
+          <w:b/>
+          <w:bCs/>
+          <w:sz w:val="24"/>
+          <w:szCs w:val="24"/>
+        </w:rPr>
+        <w:t xml:space="preserve">        </w:t>
+      </w:r>
+      <w:r>
+        <w:rPr>
+          <w:rFonts w:cs="Times New Roman" w:ascii="Times New Roman" w:hAnsi="Times New Roman"/>
+          <w:b/>
+          <w:bCs/>
+          <w:sz w:val="24"/>
+          <w:szCs w:val="24"/>
+        </w:rPr>
+        <w:t>cout &lt;&lt; "Value is " &lt;&lt; number &lt;&lt; endl;</w:t>
+      </w:r>
+    </w:p>
+    <w:p>
+      <w:pPr>
+        <w:pStyle w:val="ListParagraph"/>
+        <w:spacing w:lineRule="auto" w:line="240" w:before="0" w:after="0"/>
+        <w:ind w:left="360" w:hanging="0"/>
+        <w:contextualSpacing/>
+        <w:jc w:val="both"/>
+        <w:rPr>
+          <w:rFonts w:ascii="Times New Roman" w:hAnsi="Times New Roman" w:cs="Times New Roman"/>
+          <w:sz w:val="24"/>
+          <w:szCs w:val="24"/>
+        </w:rPr>
+      </w:pPr>
+      <w:r>
+        <w:rPr>
+          <w:rFonts w:cs="Times New Roman" w:ascii="Times New Roman" w:hAnsi="Times New Roman"/>
+          <w:b/>
+          <w:bCs/>
+          <w:sz w:val="24"/>
+          <w:szCs w:val="24"/>
+        </w:rPr>
+        <w:t xml:space="preserve">    </w:t>
+      </w:r>
+      <w:r>
+        <w:rPr>
+          <w:rFonts w:cs="Times New Roman" w:ascii="Times New Roman" w:hAnsi="Times New Roman"/>
+          <w:b/>
+          <w:bCs/>
+          <w:sz w:val="24"/>
+          <w:szCs w:val="24"/>
+        </w:rPr>
+        <w:t>}</w:t>
+      </w:r>
+    </w:p>
+    <w:p>
+      <w:pPr>
+        <w:pStyle w:val="ListParagraph"/>
+        <w:spacing w:lineRule="auto" w:line="240" w:before="0" w:after="0"/>
+        <w:ind w:left="360" w:hanging="0"/>
+        <w:contextualSpacing/>
+        <w:jc w:val="both"/>
+        <w:rPr>
+          <w:b/>
+          <w:b/>
+          <w:bCs/>
+        </w:rPr>
+      </w:pPr>
+      <w:r>
+        <w:rPr>
+          <w:b/>
+          <w:bCs/>
+        </w:rPr>
+      </w:r>
+    </w:p>
+    <w:p>
+      <w:pPr>
+        <w:pStyle w:val="ListParagraph"/>
+        <w:spacing w:lineRule="auto" w:line="240" w:before="0" w:after="0"/>
+        <w:ind w:left="360" w:hanging="0"/>
+        <w:contextualSpacing/>
+        <w:jc w:val="both"/>
+        <w:rPr>
+          <w:rFonts w:ascii="Times New Roman" w:hAnsi="Times New Roman" w:cs="Times New Roman"/>
+          <w:sz w:val="24"/>
+          <w:szCs w:val="24"/>
+        </w:rPr>
+      </w:pPr>
+      <w:r>
+        <w:rPr>
+          <w:rFonts w:cs="Times New Roman" w:ascii="Times New Roman" w:hAnsi="Times New Roman"/>
+          <w:b/>
+          <w:bCs/>
+          <w:sz w:val="24"/>
+          <w:szCs w:val="24"/>
+        </w:rPr>
+        <w:t xml:space="preserve">    </w:t>
+      </w:r>
+      <w:r>
+        <w:rPr>
+          <w:rFonts w:cs="Times New Roman" w:ascii="Times New Roman" w:hAnsi="Times New Roman"/>
+          <w:b/>
+          <w:bCs/>
+          <w:sz w:val="24"/>
+          <w:szCs w:val="24"/>
+        </w:rPr>
+        <w:t>void Print(float realValue)</w:t>
+      </w:r>
+    </w:p>
+    <w:p>
+      <w:pPr>
+        <w:pStyle w:val="ListParagraph"/>
+        <w:spacing w:lineRule="auto" w:line="240" w:before="0" w:after="0"/>
+        <w:ind w:left="360" w:hanging="0"/>
+        <w:contextualSpacing/>
+        <w:jc w:val="both"/>
+        <w:rPr>
+          <w:rFonts w:ascii="Times New Roman" w:hAnsi="Times New Roman" w:cs="Times New Roman"/>
+          <w:sz w:val="24"/>
+          <w:szCs w:val="24"/>
+        </w:rPr>
+      </w:pPr>
+      <w:r>
+        <w:rPr>
+          <w:rFonts w:cs="Times New Roman" w:ascii="Times New Roman" w:hAnsi="Times New Roman"/>
+          <w:b/>
+          <w:bCs/>
+          <w:sz w:val="24"/>
+          <w:szCs w:val="24"/>
+        </w:rPr>
+        <w:t xml:space="preserve">    </w:t>
+      </w:r>
+      <w:r>
+        <w:rPr>
+          <w:rFonts w:cs="Times New Roman" w:ascii="Times New Roman" w:hAnsi="Times New Roman"/>
+          <w:b/>
+          <w:bCs/>
+          <w:sz w:val="24"/>
+          <w:szCs w:val="24"/>
+        </w:rPr>
+        <w:t>{</w:t>
+      </w:r>
+    </w:p>
+    <w:p>
+      <w:pPr>
+        <w:pStyle w:val="ListParagraph"/>
+        <w:spacing w:lineRule="auto" w:line="240" w:before="0" w:after="0"/>
+        <w:ind w:left="360" w:hanging="0"/>
+        <w:contextualSpacing/>
+        <w:jc w:val="both"/>
+        <w:rPr>
+          <w:rFonts w:ascii="Times New Roman" w:hAnsi="Times New Roman" w:cs="Times New Roman"/>
+          <w:sz w:val="24"/>
+          <w:szCs w:val="24"/>
+        </w:rPr>
+      </w:pPr>
+      <w:r>
+        <w:rPr>
+          <w:rFonts w:cs="Times New Roman" w:ascii="Times New Roman" w:hAnsi="Times New Roman"/>
+          <w:b/>
+          <w:bCs/>
+          <w:sz w:val="24"/>
+          <w:szCs w:val="24"/>
+        </w:rPr>
+        <w:t xml:space="preserve">        </w:t>
+      </w:r>
+      <w:r>
+        <w:rPr>
+          <w:rFonts w:cs="Times New Roman" w:ascii="Times New Roman" w:hAnsi="Times New Roman"/>
+          <w:b/>
+          <w:bCs/>
+          <w:sz w:val="24"/>
+          <w:szCs w:val="24"/>
+        </w:rPr>
+        <w:t>cout &lt;&lt; "***Debug" &lt;&lt; endl;</w:t>
+      </w:r>
+    </w:p>
+    <w:p>
+      <w:pPr>
+        <w:pStyle w:val="ListParagraph"/>
+        <w:spacing w:lineRule="auto" w:line="240" w:before="0" w:after="0"/>
+        <w:ind w:left="360" w:hanging="0"/>
+        <w:contextualSpacing/>
+        <w:jc w:val="both"/>
+        <w:rPr>
+          <w:rFonts w:ascii="Times New Roman" w:hAnsi="Times New Roman" w:cs="Times New Roman"/>
+          <w:sz w:val="24"/>
+          <w:szCs w:val="24"/>
+        </w:rPr>
+      </w:pPr>
+      <w:r>
+        <w:rPr>
+          <w:rFonts w:cs="Times New Roman" w:ascii="Times New Roman" w:hAnsi="Times New Roman"/>
+          <w:b/>
+          <w:bCs/>
+          <w:sz w:val="24"/>
+          <w:szCs w:val="24"/>
+        </w:rPr>
+        <w:t xml:space="preserve">        </w:t>
+      </w:r>
+      <w:r>
+        <w:rPr>
+          <w:rFonts w:cs="Times New Roman" w:ascii="Times New Roman" w:hAnsi="Times New Roman"/>
+          <w:b/>
+          <w:bCs/>
+          <w:sz w:val="24"/>
+          <w:szCs w:val="24"/>
+        </w:rPr>
+        <w:t>cout &lt;&lt; "Value is " &lt;&lt; realValue &lt;&lt; endl;</w:t>
+      </w:r>
+    </w:p>
+    <w:p>
+      <w:pPr>
+        <w:pStyle w:val="ListParagraph"/>
+        <w:spacing w:lineRule="auto" w:line="240" w:before="0" w:after="0"/>
+        <w:ind w:left="360" w:hanging="0"/>
+        <w:contextualSpacing/>
+        <w:jc w:val="both"/>
+        <w:rPr>
+          <w:rFonts w:ascii="Times New Roman" w:hAnsi="Times New Roman" w:cs="Times New Roman"/>
+          <w:sz w:val="24"/>
+          <w:szCs w:val="24"/>
+        </w:rPr>
+      </w:pPr>
+      <w:r>
+        <w:rPr>
+          <w:rFonts w:cs="Times New Roman" w:ascii="Times New Roman" w:hAnsi="Times New Roman"/>
+          <w:b/>
+          <w:bCs/>
+          <w:sz w:val="24"/>
+          <w:szCs w:val="24"/>
+        </w:rPr>
+        <w:t xml:space="preserve">    </w:t>
+      </w:r>
+      <w:r>
+        <w:rPr>
+          <w:rFonts w:cs="Times New Roman" w:ascii="Times New Roman" w:hAnsi="Times New Roman"/>
+          <w:b/>
+          <w:bCs/>
+          <w:sz w:val="24"/>
+          <w:szCs w:val="24"/>
+        </w:rPr>
+        <w:t>}</w:t>
+      </w:r>
+    </w:p>
+    <w:p>
+      <w:pPr>
+        <w:pStyle w:val="ListParagraph"/>
+        <w:spacing w:lineRule="auto" w:line="240" w:before="0" w:after="0"/>
+        <w:ind w:left="360" w:hanging="0"/>
+        <w:contextualSpacing/>
+        <w:jc w:val="both"/>
+        <w:rPr>
+          <w:b/>
+          <w:b/>
+          <w:bCs/>
+        </w:rPr>
+      </w:pPr>
+      <w:r>
+        <w:rPr>
+          <w:b/>
+          <w:bCs/>
+        </w:rPr>
+      </w:r>
+    </w:p>
+    <w:p>
+      <w:pPr>
+        <w:pStyle w:val="ListParagraph"/>
+        <w:spacing w:lineRule="auto" w:line="240" w:before="0" w:after="0"/>
+        <w:ind w:left="360" w:hanging="0"/>
+        <w:contextualSpacing/>
+        <w:jc w:val="both"/>
+        <w:rPr>
+          <w:b/>
+          <w:b/>
+          <w:bCs/>
+        </w:rPr>
+      </w:pPr>
+      <w:r>
+        <w:rPr>
+          <w:b/>
+          <w:bCs/>
+        </w:rPr>
+      </w:r>
+    </w:p>
+    <w:p>
+      <w:pPr>
+        <w:pStyle w:val="ListParagraph"/>
+        <w:spacing w:lineRule="auto" w:line="240" w:before="0" w:after="0"/>
+        <w:ind w:left="360" w:hanging="0"/>
+        <w:contextualSpacing/>
+        <w:jc w:val="both"/>
+        <w:rPr>
+          <w:b/>
+          <w:b/>
+          <w:bCs/>
+        </w:rPr>
+      </w:pPr>
+      <w:r>
+        <w:rPr>
+          <w:b/>
+          <w:bCs/>
+        </w:rPr>
+      </w:r>
+    </w:p>
+    <w:p>
+      <w:pPr>
+        <w:pStyle w:val="ListParagraph"/>
+        <w:spacing w:lineRule="auto" w:line="240" w:before="0" w:after="0"/>
+        <w:ind w:left="360" w:hanging="0"/>
+        <w:contextualSpacing/>
+        <w:jc w:val="both"/>
+        <w:rPr>
+          <w:b/>
+          <w:b/>
+          <w:bCs/>
+        </w:rPr>
+      </w:pPr>
+      <w:r>
+        <w:rPr>
+          <w:b/>
+          <w:bCs/>
+        </w:rPr>
+      </w:r>
+    </w:p>
+    <w:p>
+      <w:pPr>
+        <w:pStyle w:val="ListParagraph"/>
+        <w:spacing w:lineRule="auto" w:line="240" w:before="0" w:after="0"/>
+        <w:ind w:left="360" w:hanging="0"/>
+        <w:contextualSpacing/>
+        <w:jc w:val="both"/>
+        <w:rPr>
+          <w:b/>
+          <w:b/>
+          <w:bCs/>
+        </w:rPr>
+      </w:pPr>
+      <w:r>
+        <w:rPr>
+          <w:b/>
+          <w:bCs/>
+        </w:rPr>
+      </w:r>
+    </w:p>
+    <w:p>
+      <w:pPr>
+        <w:pStyle w:val="ListParagraph"/>
+        <w:spacing w:lineRule="auto" w:line="240" w:before="0" w:after="0"/>
+        <w:ind w:left="360" w:hanging="0"/>
+        <w:contextualSpacing/>
+        <w:jc w:val="both"/>
+        <w:rPr>
+          <w:b/>
+          <w:b/>
+          <w:bCs/>
+        </w:rPr>
+      </w:pPr>
+      <w:r>
+        <w:rPr>
+          <w:b/>
+          <w:bCs/>
+        </w:rPr>
+      </w:r>
+    </w:p>
+    <w:p>
+      <w:pPr>
+        <w:pStyle w:val="ListParagraph"/>
+        <w:spacing w:lineRule="auto" w:line="240" w:before="0" w:after="0"/>
+        <w:ind w:left="360" w:hanging="0"/>
+        <w:contextualSpacing/>
+        <w:jc w:val="both"/>
+        <w:rPr>
+          <w:b/>
+          <w:b/>
+          <w:bCs/>
+        </w:rPr>
+      </w:pPr>
+      <w:r>
+        <w:rPr>
+          <w:b/>
+          <w:bCs/>
+        </w:rPr>
+      </w:r>
+    </w:p>
+    <w:p>
+      <w:pPr>
+        <w:pStyle w:val="ListParagraph"/>
+        <w:spacing w:lineRule="auto" w:line="240" w:before="0" w:after="0"/>
+        <w:ind w:left="360" w:hanging="0"/>
+        <w:contextualSpacing/>
+        <w:jc w:val="both"/>
+        <w:rPr>
+          <w:b/>
+          <w:b/>
+          <w:bCs/>
+        </w:rPr>
+      </w:pPr>
+      <w:r>
+        <w:rPr>
+          <w:b/>
+          <w:bCs/>
+        </w:rPr>
+      </w:r>
+    </w:p>
+    <w:p>
+      <w:pPr>
+        <w:pStyle w:val="ListParagraph"/>
+        <w:spacing w:lineRule="auto" w:line="240" w:before="0" w:after="0"/>
+        <w:ind w:left="360" w:hanging="0"/>
+        <w:contextualSpacing/>
+        <w:jc w:val="both"/>
+        <w:rPr>
+          <w:b/>
+          <w:b/>
+          <w:bCs/>
+        </w:rPr>
+      </w:pPr>
+      <w:r>
+        <w:rPr>
+          <w:b/>
+          <w:bCs/>
         </w:rPr>
       </w:r>
     </w:p>
@@ -443,11 +964,7 @@
         <w:ind w:left="360" w:hanging="360"/>
         <w:contextualSpacing/>
         <w:jc w:val="both"/>
-        <w:rPr>
-          <w:rFonts w:ascii="Times New Roman" w:hAnsi="Times New Roman" w:cs="Times New Roman"/>
-          <w:sz w:val="24"/>
-          <w:szCs w:val="24"/>
-        </w:rPr>
+        <w:rPr/>
       </w:pPr>
       <w:r>
         <w:rPr>
@@ -488,13 +1005,124 @@
         <w:jc w:val="both"/>
         <w:rPr>
           <w:rFonts w:ascii="Times New Roman" w:hAnsi="Times New Roman" w:cs="Times New Roman"/>
-          <w:sz w:val="24"/>
-          <w:szCs w:val="24"/>
-        </w:rPr>
-      </w:pPr>
-      <w:r>
-        <w:rPr>
-          <w:rFonts w:cs="Times New Roman" w:ascii="Times New Roman" w:hAnsi="Times New Roman"/>
+          <w:b/>
+          <w:b/>
+          <w:bCs/>
+          <w:sz w:val="24"/>
+          <w:szCs w:val="24"/>
+        </w:rPr>
+      </w:pPr>
+      <w:r>
+        <w:rPr>
+          <w:rFonts w:cs="Times New Roman" w:ascii="Times New Roman" w:hAnsi="Times New Roman"/>
+          <w:b/>
+          <w:bCs/>
+          <w:sz w:val="24"/>
+          <w:szCs w:val="24"/>
+        </w:rPr>
+        <w:t xml:space="preserve">Exception handling is a way of identifying possible events that you might not be able to think of addressing until an exception occurs. YOu can also use exception handling to deal with known exceptions, like input validation. You can use exception handlers to address any possible exceptions and deal with them accordingly. Once an exception is thrown or raised, you can use catch processes to manage how you want them handled or managed. </w:t>
+      </w:r>
+    </w:p>
+    <w:p>
+      <w:pPr>
+        <w:pStyle w:val="ListParagraph"/>
+        <w:spacing w:lineRule="auto" w:line="240" w:before="0" w:after="0"/>
+        <w:ind w:left="360" w:hanging="0"/>
+        <w:contextualSpacing/>
+        <w:jc w:val="both"/>
+        <w:rPr>
+          <w:rFonts w:ascii="Times New Roman" w:hAnsi="Times New Roman" w:cs="Times New Roman"/>
+          <w:b/>
+          <w:b/>
+          <w:bCs/>
+          <w:sz w:val="24"/>
+          <w:szCs w:val="24"/>
+        </w:rPr>
+      </w:pPr>
+      <w:r>
+        <w:rPr>
+          <w:rFonts w:cs="Times New Roman" w:ascii="Times New Roman" w:hAnsi="Times New Roman"/>
+          <w:b/>
+          <w:bCs/>
+          <w:sz w:val="24"/>
+          <w:szCs w:val="24"/>
+        </w:rPr>
+      </w:r>
+    </w:p>
+    <w:p>
+      <w:pPr>
+        <w:pStyle w:val="ListParagraph"/>
+        <w:spacing w:lineRule="auto" w:line="240" w:before="0" w:after="0"/>
+        <w:ind w:left="360" w:hanging="0"/>
+        <w:contextualSpacing/>
+        <w:jc w:val="both"/>
+        <w:rPr>
+          <w:rFonts w:ascii="Times New Roman" w:hAnsi="Times New Roman" w:cs="Times New Roman"/>
+          <w:b/>
+          <w:b/>
+          <w:bCs/>
+          <w:sz w:val="24"/>
+          <w:szCs w:val="24"/>
+        </w:rPr>
+      </w:pPr>
+      <w:r>
+        <w:rPr>
+          <w:rFonts w:cs="Times New Roman" w:ascii="Times New Roman" w:hAnsi="Times New Roman"/>
+          <w:b/>
+          <w:bCs/>
+          <w:sz w:val="24"/>
+          <w:szCs w:val="24"/>
+        </w:rPr>
+        <w:t>Exceptions are helpful for handling runtime errors like division by zero. For example, if you're processing fractions and you want to ensure your program follows the mathematical principals of division, you will want to check that the fraction is divisible by zero. You can write a boolean function to tell if the fraction is divisible by zero, thus meeting the requirements. Then, if the fraction doesn't meet the criteria, you can throw an error, maybe a string that informs the user that the fraction input is not correct.</w:t>
+      </w:r>
+    </w:p>
+    <w:p>
+      <w:pPr>
+        <w:pStyle w:val="ListParagraph"/>
+        <w:spacing w:lineRule="auto" w:line="240" w:before="0" w:after="0"/>
+        <w:ind w:left="360" w:hanging="0"/>
+        <w:contextualSpacing/>
+        <w:jc w:val="both"/>
+        <w:rPr>
+          <w:rFonts w:ascii="Times New Roman" w:hAnsi="Times New Roman" w:cs="Times New Roman"/>
+          <w:b/>
+          <w:b/>
+          <w:bCs/>
+          <w:sz w:val="24"/>
+          <w:szCs w:val="24"/>
+        </w:rPr>
+      </w:pPr>
+      <w:r>
+        <w:rPr>
+          <w:rFonts w:cs="Times New Roman" w:ascii="Times New Roman" w:hAnsi="Times New Roman"/>
+          <w:b/>
+          <w:bCs/>
+          <w:sz w:val="24"/>
+          <w:szCs w:val="24"/>
+        </w:rPr>
+      </w:r>
+    </w:p>
+    <w:p>
+      <w:pPr>
+        <w:pStyle w:val="ListParagraph"/>
+        <w:spacing w:lineRule="auto" w:line="240" w:before="0" w:after="0"/>
+        <w:ind w:left="360" w:hanging="0"/>
+        <w:contextualSpacing/>
+        <w:jc w:val="both"/>
+        <w:rPr>
+          <w:rFonts w:ascii="Times New Roman" w:hAnsi="Times New Roman" w:cs="Times New Roman"/>
+          <w:b/>
+          <w:b/>
+          <w:bCs/>
+          <w:sz w:val="24"/>
+          <w:szCs w:val="24"/>
+        </w:rPr>
+      </w:pPr>
+      <w:r>
+        <w:rPr>
+          <w:rFonts w:cs="Times New Roman" w:ascii="Times New Roman" w:hAnsi="Times New Roman"/>
+          <w:b/>
+          <w:bCs/>
           <w:sz w:val="24"/>
           <w:szCs w:val="24"/>
         </w:rPr>
@@ -546,27 +1174,6 @@
           <w:szCs w:val="24"/>
         </w:rPr>
         <w:t>: For problems 5 -7, look at the quick check problems from page 858 and their solutions on page 880 as a template.</w:t>
-      </w:r>
-    </w:p>
-    <w:p>
-      <w:pPr>
-        <w:pStyle w:val="ListParagraph"/>
-        <w:spacing w:lineRule="auto" w:line="240" w:before="0" w:after="0"/>
-        <w:ind w:left="360" w:hanging="0"/>
-        <w:contextualSpacing/>
-        <w:jc w:val="both"/>
-        <w:rPr>
-          <w:rFonts w:ascii="Times New Roman" w:hAnsi="Times New Roman" w:cs="Times New Roman"/>
-          <w:sz w:val="24"/>
-          <w:szCs w:val="24"/>
-        </w:rPr>
-      </w:pPr>
-      <w:r>
-        <w:rPr>
-          <w:rFonts w:cs="Times New Roman" w:ascii="Times New Roman" w:hAnsi="Times New Roman"/>
-          <w:sz w:val="24"/>
-          <w:szCs w:val="24"/>
-        </w:rPr>
       </w:r>
     </w:p>
     <w:p>
@@ -642,16 +1249,49 @@
         <w:jc w:val="both"/>
         <w:rPr>
           <w:rFonts w:ascii="Times New Roman" w:hAnsi="Times New Roman" w:cs="Times New Roman"/>
-          <w:sz w:val="24"/>
-          <w:szCs w:val="24"/>
-        </w:rPr>
-      </w:pPr>
-      <w:r>
-        <w:rPr>
-          <w:rFonts w:cs="Times New Roman" w:ascii="Times New Roman" w:hAnsi="Times New Roman"/>
-          <w:sz w:val="24"/>
-          <w:szCs w:val="24"/>
-        </w:rPr>
+          <w:b/>
+          <w:b/>
+          <w:bCs/>
+          <w:sz w:val="24"/>
+          <w:szCs w:val="24"/>
+        </w:rPr>
+      </w:pPr>
+      <w:r>
+        <w:rPr>
+          <w:rFonts w:cs="Times New Roman" w:ascii="Times New Roman" w:hAnsi="Times New Roman"/>
+          <w:b/>
+          <w:bCs/>
+          <w:sz w:val="24"/>
+          <w:szCs w:val="24"/>
+        </w:rPr>
+        <w:t>class BadYear</w:t>
+      </w:r>
+    </w:p>
+    <w:p>
+      <w:pPr>
+        <w:pStyle w:val="ListParagraph"/>
+        <w:spacing w:lineRule="auto" w:line="240" w:before="0" w:after="0"/>
+        <w:ind w:left="360" w:hanging="0"/>
+        <w:contextualSpacing/>
+        <w:jc w:val="both"/>
+        <w:rPr>
+          <w:rFonts w:ascii="Times New Roman" w:hAnsi="Times New Roman" w:cs="Times New Roman"/>
+          <w:b/>
+          <w:b/>
+          <w:bCs/>
+          <w:sz w:val="24"/>
+          <w:szCs w:val="24"/>
+        </w:rPr>
+      </w:pPr>
+      <w:r>
+        <w:rPr>
+          <w:rFonts w:cs="Times New Roman" w:ascii="Times New Roman" w:hAnsi="Times New Roman"/>
+          <w:b/>
+          <w:bCs/>
+          <w:sz w:val="24"/>
+          <w:szCs w:val="24"/>
+        </w:rPr>
+        <w:t>{};</w:t>
       </w:r>
     </w:p>
     <w:p>
@@ -839,6 +1479,132 @@
     <w:p>
       <w:pPr>
         <w:pStyle w:val="ListParagraph"/>
+        <w:spacing w:lineRule="auto" w:line="240" w:before="0" w:after="0"/>
+        <w:ind w:left="360" w:hanging="0"/>
+        <w:contextualSpacing/>
+        <w:jc w:val="both"/>
+        <w:rPr>
+          <w:rFonts w:ascii="Times New Roman" w:hAnsi="Times New Roman" w:cs="Times New Roman"/>
+          <w:sz w:val="24"/>
+          <w:szCs w:val="24"/>
+        </w:rPr>
+      </w:pPr>
+      <w:r>
+        <w:rPr>
+          <w:rFonts w:cs="Times New Roman" w:ascii="Times New Roman" w:hAnsi="Times New Roman"/>
+          <w:sz w:val="24"/>
+          <w:szCs w:val="24"/>
+        </w:rPr>
+      </w:r>
+    </w:p>
+    <w:p>
+      <w:pPr>
+        <w:pStyle w:val="ListParagraph"/>
+        <w:spacing w:lineRule="auto" w:line="240" w:before="0" w:after="0"/>
+        <w:ind w:left="360" w:hanging="0"/>
+        <w:contextualSpacing/>
+        <w:jc w:val="both"/>
+        <w:rPr>
+          <w:rFonts w:ascii="Times New Roman" w:hAnsi="Times New Roman" w:cs="Times New Roman"/>
+          <w:sz w:val="24"/>
+          <w:szCs w:val="24"/>
+        </w:rPr>
+      </w:pPr>
+      <w:r>
+        <w:rPr>
+          <w:rFonts w:cs="Times New Roman" w:ascii="Times New Roman" w:hAnsi="Times New Roman"/>
+          <w:sz w:val="24"/>
+          <w:szCs w:val="24"/>
+        </w:rPr>
+      </w:r>
+    </w:p>
+    <w:p>
+      <w:pPr>
+        <w:pStyle w:val="ListParagraph"/>
+        <w:spacing w:lineRule="auto" w:line="240" w:before="0" w:after="0"/>
+        <w:ind w:left="360" w:hanging="0"/>
+        <w:contextualSpacing/>
+        <w:jc w:val="both"/>
+        <w:rPr>
+          <w:rFonts w:ascii="Times New Roman" w:hAnsi="Times New Roman" w:cs="Times New Roman"/>
+          <w:sz w:val="24"/>
+          <w:szCs w:val="24"/>
+        </w:rPr>
+      </w:pPr>
+      <w:r>
+        <w:rPr>
+          <w:rFonts w:cs="Times New Roman" w:ascii="Times New Roman" w:hAnsi="Times New Roman"/>
+          <w:sz w:val="24"/>
+          <w:szCs w:val="24"/>
+        </w:rPr>
+      </w:r>
+    </w:p>
+    <w:p>
+      <w:pPr>
+        <w:pStyle w:val="ListParagraph"/>
+        <w:spacing w:lineRule="auto" w:line="240" w:before="0" w:after="0"/>
+        <w:ind w:left="360" w:hanging="0"/>
+        <w:contextualSpacing/>
+        <w:jc w:val="both"/>
+        <w:rPr>
+          <w:rFonts w:ascii="Times New Roman" w:hAnsi="Times New Roman" w:cs="Times New Roman"/>
+          <w:sz w:val="24"/>
+          <w:szCs w:val="24"/>
+        </w:rPr>
+      </w:pPr>
+      <w:r>
+        <w:rPr>
+          <w:rFonts w:cs="Times New Roman" w:ascii="Times New Roman" w:hAnsi="Times New Roman"/>
+          <w:sz w:val="24"/>
+          <w:szCs w:val="24"/>
+        </w:rPr>
+      </w:r>
+    </w:p>
+    <w:p>
+      <w:pPr>
+        <w:pStyle w:val="ListParagraph"/>
+        <w:spacing w:lineRule="auto" w:line="240" w:before="0" w:after="0"/>
+        <w:ind w:left="360" w:hanging="0"/>
+        <w:contextualSpacing/>
+        <w:jc w:val="both"/>
+        <w:rPr>
+          <w:rFonts w:ascii="Times New Roman" w:hAnsi="Times New Roman" w:cs="Times New Roman"/>
+          <w:sz w:val="24"/>
+          <w:szCs w:val="24"/>
+        </w:rPr>
+      </w:pPr>
+      <w:r>
+        <w:rPr>
+          <w:rFonts w:cs="Times New Roman" w:ascii="Times New Roman" w:hAnsi="Times New Roman"/>
+          <w:sz w:val="24"/>
+          <w:szCs w:val="24"/>
+        </w:rPr>
+      </w:r>
+    </w:p>
+    <w:p>
+      <w:pPr>
+        <w:pStyle w:val="ListParagraph"/>
+        <w:spacing w:lineRule="auto" w:line="240" w:before="0" w:after="0"/>
+        <w:ind w:left="360" w:hanging="0"/>
+        <w:contextualSpacing/>
+        <w:jc w:val="both"/>
+        <w:rPr>
+          <w:rFonts w:ascii="Times New Roman" w:hAnsi="Times New Roman" w:cs="Times New Roman"/>
+          <w:sz w:val="24"/>
+          <w:szCs w:val="24"/>
+        </w:rPr>
+      </w:pPr>
+      <w:r>
+        <w:rPr>
+          <w:rFonts w:cs="Times New Roman" w:ascii="Times New Roman" w:hAnsi="Times New Roman"/>
+          <w:sz w:val="24"/>
+          <w:szCs w:val="24"/>
+        </w:rPr>
+      </w:r>
+    </w:p>
+    <w:p>
+      <w:pPr>
+        <w:pStyle w:val="ListParagraph"/>
         <w:numPr>
           <w:ilvl w:val="0"/>
           <w:numId w:val="1"/>
@@ -1139,11 +1905,7 @@
         <w:ind w:left="720" w:hanging="360"/>
         <w:contextualSpacing/>
         <w:jc w:val="both"/>
-        <w:rPr>
-          <w:rFonts w:ascii="Times New Roman" w:hAnsi="Times New Roman" w:cs="Times New Roman"/>
-          <w:sz w:val="24"/>
-          <w:szCs w:val="24"/>
-        </w:rPr>
+        <w:rPr/>
       </w:pPr>
       <w:r>
         <w:rPr>
@@ -1169,6 +1931,26 @@
           <w:szCs w:val="24"/>
         </w:rPr>
         <w:t xml:space="preserve"> class template?</w:t>
+      </w:r>
+    </w:p>
+    <w:p>
+      <w:pPr>
+        <w:pStyle w:val="Normal"/>
+        <w:spacing w:lineRule="auto" w:line="240" w:before="0" w:after="0"/>
+        <w:ind w:left="720" w:hanging="0"/>
+        <w:jc w:val="both"/>
+        <w:rPr>
+          <w:rFonts w:ascii="Times New Roman" w:hAnsi="Times New Roman" w:cs="Times New Roman"/>
+          <w:sz w:val="24"/>
+          <w:szCs w:val="24"/>
+        </w:rPr>
+      </w:pPr>
+      <w:r>
+        <w:rPr>
+          <w:rFonts w:cs="Times New Roman" w:ascii="Times New Roman" w:hAnsi="Times New Roman"/>
+          <w:sz w:val="24"/>
+          <w:szCs w:val="24"/>
+        </w:rPr>
       </w:r>
     </w:p>
     <w:p>
@@ -1285,16 +2067,22 @@
         <w:jc w:val="both"/>
         <w:rPr>
           <w:rFonts w:ascii="Times New Roman" w:hAnsi="Times New Roman" w:cs="Times New Roman"/>
-          <w:sz w:val="24"/>
-          <w:szCs w:val="24"/>
-        </w:rPr>
-      </w:pPr>
-      <w:r>
-        <w:rPr>
-          <w:rFonts w:cs="Times New Roman" w:ascii="Times New Roman" w:hAnsi="Times New Roman"/>
-          <w:sz w:val="24"/>
-          <w:szCs w:val="24"/>
-        </w:rPr>
+          <w:b/>
+          <w:b/>
+          <w:bCs/>
+          <w:sz w:val="24"/>
+          <w:szCs w:val="24"/>
+        </w:rPr>
+      </w:pPr>
+      <w:r>
+        <w:rPr>
+          <w:rFonts w:cs="Times New Roman" w:ascii="Times New Roman" w:hAnsi="Times New Roman"/>
+          <w:b/>
+          <w:bCs/>
+          <w:sz w:val="24"/>
+          <w:szCs w:val="24"/>
+        </w:rPr>
+        <w:t>vector&lt;int&gt; intVec(15);</w:t>
       </w:r>
     </w:p>
     <w:p>
@@ -1351,16 +2139,22 @@
         <w:jc w:val="both"/>
         <w:rPr>
           <w:rFonts w:ascii="Times New Roman" w:hAnsi="Times New Roman" w:cs="Times New Roman"/>
-          <w:sz w:val="24"/>
-          <w:szCs w:val="24"/>
-        </w:rPr>
-      </w:pPr>
-      <w:r>
-        <w:rPr>
-          <w:rFonts w:cs="Times New Roman" w:ascii="Times New Roman" w:hAnsi="Times New Roman"/>
-          <w:sz w:val="24"/>
-          <w:szCs w:val="24"/>
-        </w:rPr>
+          <w:b/>
+          <w:b/>
+          <w:bCs/>
+          <w:sz w:val="24"/>
+          <w:szCs w:val="24"/>
+        </w:rPr>
+      </w:pPr>
+      <w:r>
+        <w:rPr>
+          <w:rFonts w:cs="Times New Roman" w:ascii="Times New Roman" w:hAnsi="Times New Roman"/>
+          <w:b/>
+          <w:bCs/>
+          <w:sz w:val="24"/>
+          <w:szCs w:val="24"/>
+        </w:rPr>
+        <w:t>vector&lt;string&gt; noSizeVec;</w:t>
       </w:r>
     </w:p>
     <w:p>
@@ -1694,16 +2488,125 @@
         <w:jc w:val="both"/>
         <w:rPr>
           <w:rFonts w:ascii="Times New Roman" w:hAnsi="Times New Roman" w:cs="Times New Roman"/>
-          <w:sz w:val="24"/>
-          <w:szCs w:val="24"/>
-        </w:rPr>
-      </w:pPr>
-      <w:r>
-        <w:rPr>
-          <w:rFonts w:cs="Times New Roman" w:ascii="Times New Roman" w:hAnsi="Times New Roman"/>
-          <w:sz w:val="24"/>
-          <w:szCs w:val="24"/>
-        </w:rPr>
+          <w:b/>
+          <w:b/>
+          <w:bCs/>
+          <w:sz w:val="24"/>
+          <w:szCs w:val="24"/>
+        </w:rPr>
+      </w:pPr>
+      <w:r>
+        <w:rPr>
+          <w:rFonts w:cs="Times New Roman" w:ascii="Times New Roman" w:hAnsi="Times New Roman"/>
+          <w:b/>
+          <w:bCs/>
+          <w:sz w:val="24"/>
+          <w:szCs w:val="24"/>
+        </w:rPr>
+      </w:r>
+    </w:p>
+    <w:p>
+      <w:pPr>
+        <w:pStyle w:val="ListParagraph"/>
+        <w:spacing w:lineRule="auto" w:line="240" w:before="0" w:after="0"/>
+        <w:contextualSpacing/>
+        <w:jc w:val="both"/>
+        <w:rPr>
+          <w:rFonts w:ascii="Times New Roman" w:hAnsi="Times New Roman" w:cs="Times New Roman"/>
+          <w:b/>
+          <w:b/>
+          <w:bCs/>
+          <w:sz w:val="24"/>
+          <w:szCs w:val="24"/>
+        </w:rPr>
+      </w:pPr>
+      <w:r>
+        <w:rPr>
+          <w:rFonts w:cs="Times New Roman" w:ascii="Times New Roman" w:hAnsi="Times New Roman"/>
+          <w:b/>
+          <w:bCs/>
+          <w:sz w:val="24"/>
+          <w:szCs w:val="24"/>
+        </w:rPr>
+        <w:t>8</w:t>
+      </w:r>
+    </w:p>
+    <w:p>
+      <w:pPr>
+        <w:pStyle w:val="ListParagraph"/>
+        <w:spacing w:lineRule="auto" w:line="240" w:before="0" w:after="0"/>
+        <w:contextualSpacing/>
+        <w:jc w:val="both"/>
+        <w:rPr>
+          <w:rFonts w:ascii="Times New Roman" w:hAnsi="Times New Roman" w:cs="Times New Roman"/>
+          <w:b/>
+          <w:b/>
+          <w:bCs/>
+          <w:sz w:val="24"/>
+          <w:szCs w:val="24"/>
+        </w:rPr>
+      </w:pPr>
+      <w:r>
+        <w:rPr>
+          <w:rFonts w:cs="Times New Roman" w:ascii="Times New Roman" w:hAnsi="Times New Roman"/>
+          <w:b/>
+          <w:bCs/>
+          <w:sz w:val="24"/>
+          <w:szCs w:val="24"/>
+        </w:rPr>
+        <w:t>8</w:t>
+      </w:r>
+    </w:p>
+    <w:p>
+      <w:pPr>
+        <w:pStyle w:val="ListParagraph"/>
+        <w:spacing w:lineRule="auto" w:line="240" w:before="0" w:after="0"/>
+        <w:contextualSpacing/>
+        <w:jc w:val="both"/>
+        <w:rPr>
+          <w:rFonts w:ascii="Times New Roman" w:hAnsi="Times New Roman" w:cs="Times New Roman"/>
+          <w:b/>
+          <w:b/>
+          <w:bCs/>
+          <w:sz w:val="24"/>
+          <w:szCs w:val="24"/>
+        </w:rPr>
+      </w:pPr>
+      <w:r>
+        <w:rPr>
+          <w:rFonts w:cs="Times New Roman" w:ascii="Times New Roman" w:hAnsi="Times New Roman"/>
+          <w:b/>
+          <w:bCs/>
+          <w:sz w:val="24"/>
+          <w:szCs w:val="24"/>
+        </w:rPr>
+        <w:t>0</w:t>
+      </w:r>
+    </w:p>
+    <w:p>
+      <w:pPr>
+        <w:pStyle w:val="ListParagraph"/>
+        <w:spacing w:lineRule="auto" w:line="240" w:before="0" w:after="0"/>
+        <w:contextualSpacing/>
+        <w:jc w:val="both"/>
+        <w:rPr>
+          <w:rFonts w:ascii="Times New Roman" w:hAnsi="Times New Roman" w:cs="Times New Roman"/>
+          <w:b/>
+          <w:b/>
+          <w:bCs/>
+          <w:sz w:val="24"/>
+          <w:szCs w:val="24"/>
+        </w:rPr>
+      </w:pPr>
+      <w:r>
+        <w:rPr>
+          <w:rFonts w:cs="Times New Roman" w:ascii="Times New Roman" w:hAnsi="Times New Roman"/>
+          <w:b/>
+          <w:bCs/>
+          <w:sz w:val="24"/>
+          <w:szCs w:val="24"/>
+        </w:rPr>
+        <w:t>8</w:t>
       </w:r>
     </w:p>
     <w:p>
@@ -1839,6 +2742,90 @@
             </a:graphic>
           </wp:inline>
         </w:drawing>
+      </w:r>
+    </w:p>
+    <w:p>
+      <w:pPr>
+        <w:pStyle w:val="ListParagraph"/>
+        <w:spacing w:lineRule="auto" w:line="240" w:before="0" w:after="0"/>
+        <w:contextualSpacing/>
+        <w:jc w:val="both"/>
+        <w:rPr/>
+      </w:pPr>
+      <w:r>
+        <w:rPr/>
+      </w:r>
+    </w:p>
+    <w:p>
+      <w:pPr>
+        <w:pStyle w:val="ListParagraph"/>
+        <w:spacing w:lineRule="auto" w:line="240" w:before="0" w:after="0"/>
+        <w:contextualSpacing/>
+        <w:jc w:val="both"/>
+        <w:rPr>
+          <w:b/>
+          <w:b/>
+          <w:bCs/>
+        </w:rPr>
+      </w:pPr>
+      <w:r>
+        <w:rPr>
+          <w:b/>
+          <w:bCs/>
+        </w:rPr>
+        <w:t>1</w:t>
+      </w:r>
+    </w:p>
+    <w:p>
+      <w:pPr>
+        <w:pStyle w:val="ListParagraph"/>
+        <w:spacing w:lineRule="auto" w:line="240" w:before="0" w:after="0"/>
+        <w:contextualSpacing/>
+        <w:jc w:val="both"/>
+        <w:rPr>
+          <w:b/>
+          <w:b/>
+          <w:bCs/>
+        </w:rPr>
+      </w:pPr>
+      <w:r>
+        <w:rPr>
+          <w:b/>
+          <w:bCs/>
+        </w:rPr>
+        <w:t>4</w:t>
+      </w:r>
+    </w:p>
+    <w:p>
+      <w:pPr>
+        <w:pStyle w:val="ListParagraph"/>
+        <w:spacing w:lineRule="auto" w:line="240" w:before="0" w:after="0"/>
+        <w:contextualSpacing/>
+        <w:jc w:val="both"/>
+        <w:rPr>
+          <w:b/>
+          <w:b/>
+          <w:bCs/>
+        </w:rPr>
+      </w:pPr>
+      <w:r>
+        <w:rPr>
+          <w:b/>
+          <w:bCs/>
+        </w:rPr>
+        <w:t>4</w:t>
+      </w:r>
+    </w:p>
+    <w:p>
+      <w:pPr>
+        <w:pStyle w:val="ListParagraph"/>
+        <w:spacing w:lineRule="auto" w:line="240" w:before="0" w:after="0"/>
+        <w:contextualSpacing/>
+        <w:jc w:val="both"/>
+        <w:rPr/>
+      </w:pPr>
+      <w:r>
+        <w:rPr/>
       </w:r>
     </w:p>
     <w:sectPr>
@@ -2433,7 +3420,7 @@
     <w:qFormat/>
     <w:pPr>
       <w:widowControl/>
-      <w:overflowPunct w:val="false"/>
+      <w:overflowPunct w:val="true"/>
       <w:bidi w:val="0"/>
       <w:spacing w:lineRule="auto" w:line="259" w:before="0" w:after="160"/>
       <w:jc w:val="left"/>

</xml_diff>

<commit_message>
Changed source filename to something meaningful
</commit_message>
<xml_diff>
--- a/Problem Set 8-wk08.docx
+++ b/Problem Set 8-wk08.docx
@@ -1347,11 +1347,7 @@
         <w:ind w:left="360" w:hanging="360"/>
         <w:contextualSpacing/>
         <w:jc w:val="both"/>
-        <w:rPr>
-          <w:rFonts w:ascii="Times New Roman" w:hAnsi="Times New Roman" w:cs="Times New Roman"/>
-          <w:sz w:val="24"/>
-          <w:szCs w:val="24"/>
-        </w:rPr>
+        <w:rPr/>
       </w:pPr>
       <w:r>
         <w:rPr>
@@ -1417,63 +1413,58 @@
       <w:pPr>
         <w:pStyle w:val="ListParagraph"/>
         <w:spacing w:lineRule="auto" w:line="240" w:before="0" w:after="0"/>
-        <w:ind w:left="360" w:hanging="0"/>
-        <w:contextualSpacing/>
-        <w:jc w:val="both"/>
-        <w:rPr>
-          <w:rFonts w:ascii="Times New Roman" w:hAnsi="Times New Roman" w:cs="Times New Roman"/>
-          <w:sz w:val="24"/>
-          <w:szCs w:val="24"/>
-        </w:rPr>
-      </w:pPr>
-      <w:r>
-        <w:rPr>
-          <w:rFonts w:cs="Times New Roman" w:ascii="Times New Roman" w:hAnsi="Times New Roman"/>
-          <w:sz w:val="24"/>
-          <w:szCs w:val="24"/>
-        </w:rPr>
-      </w:r>
-    </w:p>
-    <w:p>
-      <w:pPr>
-        <w:pStyle w:val="ListParagraph"/>
-        <w:spacing w:lineRule="auto" w:line="240" w:before="0" w:after="0"/>
-        <w:ind w:left="360" w:hanging="0"/>
-        <w:contextualSpacing/>
-        <w:jc w:val="both"/>
-        <w:rPr>
-          <w:rFonts w:ascii="Times New Roman" w:hAnsi="Times New Roman" w:cs="Times New Roman"/>
-          <w:sz w:val="24"/>
-          <w:szCs w:val="24"/>
-        </w:rPr>
-      </w:pPr>
-      <w:r>
-        <w:rPr>
-          <w:rFonts w:cs="Times New Roman" w:ascii="Times New Roman" w:hAnsi="Times New Roman"/>
-          <w:sz w:val="24"/>
-          <w:szCs w:val="24"/>
-        </w:rPr>
-      </w:r>
-    </w:p>
-    <w:p>
-      <w:pPr>
-        <w:pStyle w:val="ListParagraph"/>
-        <w:spacing w:lineRule="auto" w:line="240" w:before="0" w:after="0"/>
-        <w:ind w:left="360" w:hanging="0"/>
-        <w:contextualSpacing/>
-        <w:jc w:val="both"/>
-        <w:rPr>
-          <w:rFonts w:ascii="Times New Roman" w:hAnsi="Times New Roman" w:cs="Times New Roman"/>
-          <w:sz w:val="24"/>
-          <w:szCs w:val="24"/>
-        </w:rPr>
-      </w:pPr>
-      <w:r>
-        <w:rPr>
-          <w:rFonts w:cs="Times New Roman" w:ascii="Times New Roman" w:hAnsi="Times New Roman"/>
-          <w:sz w:val="24"/>
-          <w:szCs w:val="24"/>
-        </w:rPr>
+        <w:ind w:left="360" w:hanging="360"/>
+        <w:contextualSpacing/>
+        <w:jc w:val="both"/>
+        <w:rPr>
+          <w:rFonts w:ascii="Times New Roman" w:hAnsi="Times New Roman" w:cs="Times New Roman"/>
+          <w:sz w:val="24"/>
+          <w:szCs w:val="24"/>
+        </w:rPr>
+      </w:pPr>
+      <w:r>
+        <w:rPr/>
+      </w:r>
+    </w:p>
+    <w:p>
+      <w:pPr>
+        <w:pStyle w:val="ListParagraph"/>
+        <w:spacing w:lineRule="auto" w:line="240" w:before="0" w:after="0"/>
+        <w:ind w:left="360" w:hanging="360"/>
+        <w:contextualSpacing/>
+        <w:jc w:val="both"/>
+        <w:rPr>
+          <w:rFonts w:ascii="Times New Roman" w:hAnsi="Times New Roman" w:cs="Times New Roman"/>
+          <w:sz w:val="24"/>
+          <w:szCs w:val="24"/>
+        </w:rPr>
+      </w:pPr>
+      <w:r>
+        <w:rPr/>
+      </w:r>
+    </w:p>
+    <w:p>
+      <w:pPr>
+        <w:pStyle w:val="ListParagraph"/>
+        <w:spacing w:lineRule="auto" w:line="240" w:before="0" w:after="0"/>
+        <w:ind w:hanging="0"/>
+        <w:contextualSpacing/>
+        <w:jc w:val="both"/>
+        <w:rPr>
+          <w:rFonts w:ascii="Times New Roman" w:hAnsi="Times New Roman" w:cs="Times New Roman"/>
+          <w:sz w:val="24"/>
+          <w:szCs w:val="24"/>
+        </w:rPr>
+      </w:pPr>
+      <w:r>
+        <w:rPr>
+          <w:rFonts w:cs="Times New Roman" w:ascii="Times New Roman" w:hAnsi="Times New Roman"/>
+          <w:b/>
+          <w:bCs/>
+          <w:sz w:val="24"/>
+          <w:szCs w:val="24"/>
+        </w:rPr>
+        <w:t>I’d already built the try catch into question 6 without noticing it would be asked for in the next question. I’m providing the answers to both questions at once if I’m not mistaking what you’re seeking.</w:t>
       </w:r>
     </w:p>
     <w:p>
@@ -1723,729 +1714,19 @@
           <w:sz w:val="24"/>
           <w:szCs w:val="24"/>
         </w:rPr>
-      </w:r>
-    </w:p>
-    <w:p>
-      <w:pPr>
-        <w:pStyle w:val="ListParagraph"/>
-        <w:numPr>
-          <w:ilvl w:val="0"/>
-          <w:numId w:val="1"/>
-        </w:numPr>
-        <w:spacing w:lineRule="auto" w:line="240" w:before="0" w:after="0"/>
-        <w:ind w:left="360" w:hanging="360"/>
-        <w:contextualSpacing/>
-        <w:jc w:val="both"/>
-        <w:rPr>
-          <w:rFonts w:ascii="Times New Roman" w:hAnsi="Times New Roman" w:cs="Times New Roman"/>
-          <w:sz w:val="24"/>
-          <w:szCs w:val="24"/>
-        </w:rPr>
-      </w:pPr>
-      <w:r>
-        <w:rPr>
-          <w:rFonts w:cs="Times New Roman" w:ascii="Times New Roman" w:hAnsi="Times New Roman"/>
-          <w:sz w:val="24"/>
-          <w:szCs w:val="24"/>
-        </w:rPr>
-        <w:t xml:space="preserve">(15 Points) Consider our </w:t>
-      </w:r>
-      <w:r>
-        <w:rPr>
-          <w:rFonts w:cs="Courier New" w:ascii="Courier New" w:hAnsi="Courier New"/>
-          <w:b/>
-          <w:sz w:val="24"/>
-          <w:szCs w:val="24"/>
-        </w:rPr>
-        <w:t>Fraction</w:t>
-      </w:r>
-      <w:r>
-        <w:rPr>
-          <w:rFonts w:cs="Times New Roman" w:ascii="Times New Roman" w:hAnsi="Times New Roman"/>
-          <w:sz w:val="24"/>
-          <w:szCs w:val="24"/>
-        </w:rPr>
-        <w:t xml:space="preserve"> class that we wrote for problem set 7. Implement an exception handling design in the parameterized constructor to catch zeros in the denominator. Show the new exception class you will need to put in the header (specification) file. Show the definition for your parameterized constructor that throws the exception if the denominator is zero. Finally, show how to use the try-catch statement in the driver program when instatiating a new paramerized Fraction object. You do not need to show entire programs, only the requested lines of source code. (See the Date ADT example on pages 859-863)</w:t>
-      </w:r>
-    </w:p>
-    <w:p>
-      <w:pPr>
-        <w:pStyle w:val="ListParagraph"/>
-        <w:spacing w:lineRule="auto" w:line="240" w:before="0" w:after="0"/>
-        <w:ind w:left="360" w:hanging="0"/>
-        <w:contextualSpacing/>
-        <w:jc w:val="both"/>
-        <w:rPr>
-          <w:rFonts w:ascii="Times New Roman" w:hAnsi="Times New Roman" w:cs="Times New Roman"/>
-          <w:sz w:val="24"/>
-          <w:szCs w:val="24"/>
-        </w:rPr>
-      </w:pPr>
-      <w:r>
-        <w:rPr>
-          <w:rFonts w:cs="Times New Roman" w:ascii="Times New Roman" w:hAnsi="Times New Roman"/>
-          <w:sz w:val="24"/>
-          <w:szCs w:val="24"/>
-        </w:rPr>
-      </w:r>
-    </w:p>
-    <w:p>
-      <w:pPr>
-        <w:pStyle w:val="ListParagraph"/>
-        <w:spacing w:lineRule="auto" w:line="240" w:before="0" w:after="0"/>
-        <w:ind w:left="360" w:hanging="0"/>
-        <w:contextualSpacing/>
-        <w:jc w:val="both"/>
-        <w:rPr>
-          <w:rFonts w:ascii="Times New Roman" w:hAnsi="Times New Roman" w:cs="Times New Roman"/>
-          <w:sz w:val="24"/>
-          <w:szCs w:val="24"/>
-        </w:rPr>
-      </w:pPr>
-      <w:r>
-        <w:rPr>
-          <w:rFonts w:cs="Times New Roman" w:ascii="Times New Roman" w:hAnsi="Times New Roman"/>
-          <w:sz w:val="24"/>
-          <w:szCs w:val="24"/>
-        </w:rPr>
-      </w:r>
-    </w:p>
-    <w:p>
-      <w:pPr>
-        <w:pStyle w:val="ListParagraph"/>
-        <w:spacing w:lineRule="auto" w:line="240" w:before="0" w:after="0"/>
-        <w:ind w:left="360" w:hanging="0"/>
-        <w:contextualSpacing/>
-        <w:jc w:val="both"/>
-        <w:rPr>
-          <w:rFonts w:ascii="Times New Roman" w:hAnsi="Times New Roman" w:cs="Times New Roman"/>
-          <w:sz w:val="24"/>
-          <w:szCs w:val="24"/>
-        </w:rPr>
-      </w:pPr>
-      <w:r>
-        <w:rPr>
-          <w:rFonts w:cs="Times New Roman" w:ascii="Times New Roman" w:hAnsi="Times New Roman"/>
-          <w:sz w:val="24"/>
-          <w:szCs w:val="24"/>
-        </w:rPr>
-      </w:r>
-    </w:p>
-    <w:p>
-      <w:pPr>
-        <w:pStyle w:val="ListParagraph"/>
-        <w:numPr>
-          <w:ilvl w:val="0"/>
-          <w:numId w:val="1"/>
-        </w:numPr>
-        <w:spacing w:lineRule="auto" w:line="240" w:before="0" w:after="0"/>
-        <w:ind w:left="360" w:hanging="360"/>
-        <w:contextualSpacing/>
-        <w:jc w:val="both"/>
-        <w:rPr>
-          <w:rFonts w:ascii="Times New Roman" w:hAnsi="Times New Roman" w:cs="Times New Roman"/>
-          <w:sz w:val="24"/>
-          <w:szCs w:val="24"/>
-        </w:rPr>
-      </w:pPr>
-      <w:r>
-        <w:rPr>
-          <w:rFonts w:cs="Times New Roman" w:ascii="Times New Roman" w:hAnsi="Times New Roman"/>
-          <w:sz w:val="24"/>
-          <w:szCs w:val="24"/>
-        </w:rPr>
-        <w:t xml:space="preserve">The </w:t>
-      </w:r>
-      <w:r>
-        <w:rPr>
-          <w:rFonts w:cs="Courier New" w:ascii="Courier New" w:hAnsi="Courier New"/>
-          <w:b/>
-          <w:sz w:val="24"/>
-          <w:szCs w:val="24"/>
-        </w:rPr>
-        <w:t>vector</w:t>
-      </w:r>
-      <w:r>
-        <w:rPr>
-          <w:rFonts w:cs="Times New Roman" w:ascii="Times New Roman" w:hAnsi="Times New Roman"/>
-          <w:sz w:val="24"/>
-          <w:szCs w:val="24"/>
-        </w:rPr>
-        <w:t xml:space="preserve"> Template (Pages 898 – 903)</w:t>
-      </w:r>
-    </w:p>
-    <w:p>
-      <w:pPr>
-        <w:pStyle w:val="ListParagraph"/>
-        <w:spacing w:lineRule="auto" w:line="240" w:before="0" w:after="0"/>
-        <w:contextualSpacing/>
-        <w:jc w:val="both"/>
-        <w:rPr>
-          <w:rFonts w:ascii="Times New Roman" w:hAnsi="Times New Roman" w:cs="Times New Roman"/>
-          <w:sz w:val="24"/>
-          <w:szCs w:val="24"/>
-        </w:rPr>
-      </w:pPr>
-      <w:r>
-        <w:rPr>
-          <w:rFonts w:cs="Times New Roman" w:ascii="Times New Roman" w:hAnsi="Times New Roman"/>
-          <w:sz w:val="24"/>
-          <w:szCs w:val="24"/>
-        </w:rPr>
-      </w:r>
-    </w:p>
-    <w:p>
-      <w:pPr>
-        <w:pStyle w:val="ListParagraph"/>
-        <w:numPr>
-          <w:ilvl w:val="1"/>
-          <w:numId w:val="1"/>
-        </w:numPr>
-        <w:spacing w:lineRule="auto" w:line="240" w:before="0" w:after="0"/>
-        <w:ind w:left="720" w:hanging="360"/>
-        <w:contextualSpacing/>
-        <w:jc w:val="both"/>
-        <w:rPr/>
-      </w:pPr>
-      <w:r>
-        <w:rPr>
-          <w:rFonts w:cs="Times New Roman" w:ascii="Times New Roman" w:hAnsi="Times New Roman"/>
-          <w:sz w:val="24"/>
-          <w:szCs w:val="24"/>
-        </w:rPr>
-        <w:t xml:space="preserve">(3 Points) What is the underlying implementation provided by the </w:t>
-      </w:r>
-      <w:r>
-        <w:rPr>
-          <w:rFonts w:cs="Courier New" w:ascii="Courier New" w:hAnsi="Courier New"/>
-          <w:b/>
-          <w:sz w:val="24"/>
-          <w:szCs w:val="24"/>
-        </w:rPr>
-        <w:t>vector</w:t>
-      </w:r>
-      <w:r>
-        <w:rPr>
-          <w:rFonts w:cs="Times New Roman" w:ascii="Times New Roman" w:hAnsi="Times New Roman"/>
-          <w:sz w:val="24"/>
-          <w:szCs w:val="24"/>
-        </w:rPr>
-        <w:t xml:space="preserve"> class template?</w:t>
-      </w:r>
-    </w:p>
-    <w:p>
-      <w:pPr>
-        <w:pStyle w:val="Normal"/>
-        <w:spacing w:lineRule="auto" w:line="240" w:before="0" w:after="0"/>
-        <w:ind w:left="720" w:hanging="0"/>
-        <w:jc w:val="both"/>
-        <w:rPr>
-          <w:rFonts w:ascii="Times New Roman" w:hAnsi="Times New Roman" w:cs="Times New Roman"/>
-          <w:sz w:val="24"/>
-          <w:szCs w:val="24"/>
-        </w:rPr>
-      </w:pPr>
-      <w:r>
-        <w:rPr>
-          <w:rFonts w:cs="Times New Roman" w:ascii="Times New Roman" w:hAnsi="Times New Roman"/>
-          <w:sz w:val="24"/>
-          <w:szCs w:val="24"/>
-        </w:rPr>
-      </w:r>
-    </w:p>
-    <w:p>
-      <w:pPr>
-        <w:pStyle w:val="Normal"/>
-        <w:spacing w:lineRule="auto" w:line="240" w:before="0" w:after="0"/>
-        <w:ind w:left="720" w:hanging="0"/>
-        <w:jc w:val="both"/>
-        <w:rPr>
-          <w:rFonts w:ascii="Times New Roman" w:hAnsi="Times New Roman" w:cs="Times New Roman"/>
-          <w:sz w:val="24"/>
-          <w:szCs w:val="24"/>
-        </w:rPr>
-      </w:pPr>
-      <w:r>
-        <w:rPr>
-          <w:rFonts w:cs="Times New Roman" w:ascii="Times New Roman" w:hAnsi="Times New Roman"/>
-          <w:sz w:val="24"/>
-          <w:szCs w:val="24"/>
-        </w:rPr>
-      </w:r>
-    </w:p>
-    <w:p>
-      <w:pPr>
-        <w:pStyle w:val="Normal"/>
-        <w:spacing w:lineRule="auto" w:line="240" w:before="0" w:after="0"/>
-        <w:ind w:left="720" w:hanging="0"/>
-        <w:jc w:val="both"/>
-        <w:rPr>
-          <w:rFonts w:ascii="Times New Roman" w:hAnsi="Times New Roman" w:cs="Times New Roman"/>
-          <w:sz w:val="24"/>
-          <w:szCs w:val="24"/>
-        </w:rPr>
-      </w:pPr>
-      <w:r>
-        <w:rPr>
-          <w:rFonts w:cs="Times New Roman" w:ascii="Times New Roman" w:hAnsi="Times New Roman"/>
-          <w:sz w:val="24"/>
-          <w:szCs w:val="24"/>
-        </w:rPr>
-      </w:r>
-    </w:p>
-    <w:p>
-      <w:pPr>
-        <w:pStyle w:val="Normal"/>
-        <w:spacing w:lineRule="auto" w:line="240" w:before="0" w:after="0"/>
-        <w:ind w:left="720" w:hanging="0"/>
-        <w:jc w:val="both"/>
-        <w:rPr>
-          <w:rFonts w:ascii="Times New Roman" w:hAnsi="Times New Roman" w:cs="Times New Roman"/>
-          <w:sz w:val="24"/>
-          <w:szCs w:val="24"/>
-        </w:rPr>
-      </w:pPr>
-      <w:r>
-        <w:rPr>
-          <w:rFonts w:cs="Times New Roman" w:ascii="Times New Roman" w:hAnsi="Times New Roman"/>
-          <w:sz w:val="24"/>
-          <w:szCs w:val="24"/>
-        </w:rPr>
-      </w:r>
-    </w:p>
-    <w:p>
-      <w:pPr>
-        <w:pStyle w:val="ListParagraph"/>
-        <w:numPr>
-          <w:ilvl w:val="1"/>
-          <w:numId w:val="1"/>
-        </w:numPr>
-        <w:spacing w:lineRule="auto" w:line="240" w:before="0" w:after="0"/>
-        <w:ind w:left="720" w:hanging="360"/>
-        <w:contextualSpacing/>
-        <w:jc w:val="both"/>
-        <w:rPr>
-          <w:rFonts w:ascii="Times New Roman" w:hAnsi="Times New Roman" w:cs="Times New Roman"/>
-          <w:sz w:val="24"/>
-          <w:szCs w:val="24"/>
-        </w:rPr>
-      </w:pPr>
-      <w:r>
-        <w:rPr>
-          <w:rFonts w:cs="Times New Roman" w:ascii="Times New Roman" w:hAnsi="Times New Roman"/>
-          <w:sz w:val="24"/>
-          <w:szCs w:val="24"/>
-        </w:rPr>
-        <w:t>(3 Points) Show an example call to a vector constructor that creates a vector holding 15 integers.</w:t>
-      </w:r>
-    </w:p>
-    <w:p>
-      <w:pPr>
-        <w:pStyle w:val="ListParagraph"/>
-        <w:spacing w:lineRule="auto" w:line="240" w:before="0" w:after="0"/>
-        <w:contextualSpacing/>
-        <w:jc w:val="both"/>
-        <w:rPr>
-          <w:rFonts w:ascii="Times New Roman" w:hAnsi="Times New Roman" w:cs="Times New Roman"/>
-          <w:sz w:val="24"/>
-          <w:szCs w:val="24"/>
-        </w:rPr>
-      </w:pPr>
-      <w:r>
-        <w:rPr>
-          <w:rFonts w:cs="Times New Roman" w:ascii="Times New Roman" w:hAnsi="Times New Roman"/>
-          <w:sz w:val="24"/>
-          <w:szCs w:val="24"/>
-        </w:rPr>
-      </w:r>
-    </w:p>
-    <w:p>
-      <w:pPr>
-        <w:pStyle w:val="ListParagraph"/>
-        <w:spacing w:lineRule="auto" w:line="240" w:before="0" w:after="0"/>
-        <w:contextualSpacing/>
-        <w:jc w:val="both"/>
-        <w:rPr>
-          <w:rFonts w:ascii="Times New Roman" w:hAnsi="Times New Roman" w:cs="Times New Roman"/>
-          <w:b/>
-          <w:b/>
-          <w:bCs/>
-          <w:sz w:val="24"/>
-          <w:szCs w:val="24"/>
-        </w:rPr>
-      </w:pPr>
-      <w:r>
-        <w:rPr>
-          <w:rFonts w:cs="Times New Roman" w:ascii="Times New Roman" w:hAnsi="Times New Roman"/>
-          <w:b/>
-          <w:bCs/>
-          <w:sz w:val="24"/>
-          <w:szCs w:val="24"/>
-        </w:rPr>
-        <w:t>vector&lt;int&gt; intVec(15);</w:t>
-      </w:r>
-    </w:p>
-    <w:p>
-      <w:pPr>
-        <w:pStyle w:val="ListParagraph"/>
-        <w:spacing w:lineRule="auto" w:line="240" w:before="0" w:after="0"/>
-        <w:contextualSpacing/>
-        <w:jc w:val="both"/>
-        <w:rPr>
-          <w:rFonts w:ascii="Times New Roman" w:hAnsi="Times New Roman" w:cs="Times New Roman"/>
-          <w:sz w:val="24"/>
-          <w:szCs w:val="24"/>
-        </w:rPr>
-      </w:pPr>
-      <w:r>
-        <w:rPr>
-          <w:rFonts w:cs="Times New Roman" w:ascii="Times New Roman" w:hAnsi="Times New Roman"/>
-          <w:sz w:val="24"/>
-          <w:szCs w:val="24"/>
-        </w:rPr>
-      </w:r>
-    </w:p>
-    <w:p>
-      <w:pPr>
-        <w:pStyle w:val="ListParagraph"/>
-        <w:numPr>
-          <w:ilvl w:val="1"/>
-          <w:numId w:val="1"/>
-        </w:numPr>
-        <w:spacing w:lineRule="auto" w:line="240" w:before="0" w:after="0"/>
-        <w:ind w:left="720" w:hanging="360"/>
-        <w:contextualSpacing/>
-        <w:jc w:val="both"/>
-        <w:rPr>
-          <w:rFonts w:ascii="Times New Roman" w:hAnsi="Times New Roman" w:cs="Times New Roman"/>
-          <w:sz w:val="24"/>
-          <w:szCs w:val="24"/>
-        </w:rPr>
-      </w:pPr>
-      <w:r>
-        <w:rPr>
-          <w:rFonts w:cs="Times New Roman" w:ascii="Times New Roman" w:hAnsi="Times New Roman"/>
-          <w:sz w:val="24"/>
-          <w:szCs w:val="24"/>
-        </w:rPr>
-        <w:t>(3 Points) Show an example call to a vector constructor that creates a vector holding zero strings.</w:t>
-      </w:r>
-    </w:p>
-    <w:p>
-      <w:pPr>
-        <w:pStyle w:val="ListParagraph"/>
-        <w:spacing w:lineRule="auto" w:line="240" w:before="0" w:after="0"/>
-        <w:contextualSpacing/>
-        <w:jc w:val="both"/>
-        <w:rPr>
-          <w:rFonts w:ascii="Times New Roman" w:hAnsi="Times New Roman" w:cs="Times New Roman"/>
-          <w:b/>
-          <w:b/>
-          <w:bCs/>
-          <w:sz w:val="24"/>
-          <w:szCs w:val="24"/>
-        </w:rPr>
-      </w:pPr>
-      <w:r>
-        <w:rPr>
-          <w:rFonts w:cs="Times New Roman" w:ascii="Times New Roman" w:hAnsi="Times New Roman"/>
-          <w:b/>
-          <w:bCs/>
-          <w:sz w:val="24"/>
-          <w:szCs w:val="24"/>
-        </w:rPr>
-        <w:t>vector&lt;string&gt; noSizeVec;</w:t>
-      </w:r>
-    </w:p>
-    <w:p>
-      <w:pPr>
-        <w:pStyle w:val="ListParagraph"/>
-        <w:spacing w:lineRule="auto" w:line="240" w:before="0" w:after="0"/>
-        <w:contextualSpacing/>
-        <w:jc w:val="both"/>
-        <w:rPr>
-          <w:rFonts w:ascii="Times New Roman" w:hAnsi="Times New Roman" w:cs="Times New Roman"/>
-          <w:sz w:val="24"/>
-          <w:szCs w:val="24"/>
-        </w:rPr>
-      </w:pPr>
-      <w:r>
-        <w:rPr>
-          <w:rFonts w:cs="Times New Roman" w:ascii="Times New Roman" w:hAnsi="Times New Roman"/>
-          <w:sz w:val="24"/>
-          <w:szCs w:val="24"/>
-        </w:rPr>
-      </w:r>
-    </w:p>
-    <w:p>
-      <w:pPr>
-        <w:pStyle w:val="ListParagraph"/>
-        <w:spacing w:lineRule="auto" w:line="240" w:before="0" w:after="0"/>
-        <w:contextualSpacing/>
-        <w:jc w:val="both"/>
-        <w:rPr>
-          <w:rFonts w:ascii="Times New Roman" w:hAnsi="Times New Roman" w:cs="Times New Roman"/>
-          <w:sz w:val="24"/>
-          <w:szCs w:val="24"/>
-        </w:rPr>
-      </w:pPr>
-      <w:r>
-        <w:rPr>
-          <w:rFonts w:cs="Times New Roman" w:ascii="Times New Roman" w:hAnsi="Times New Roman"/>
-          <w:sz w:val="24"/>
-          <w:szCs w:val="24"/>
-        </w:rPr>
-      </w:r>
-    </w:p>
-    <w:p>
-      <w:pPr>
-        <w:pStyle w:val="ListParagraph"/>
-        <w:numPr>
-          <w:ilvl w:val="1"/>
-          <w:numId w:val="1"/>
-        </w:numPr>
-        <w:spacing w:lineRule="auto" w:line="240" w:before="0" w:after="0"/>
-        <w:ind w:left="720" w:hanging="360"/>
-        <w:contextualSpacing/>
-        <w:jc w:val="both"/>
-        <w:rPr>
-          <w:rFonts w:ascii="Times New Roman" w:hAnsi="Times New Roman" w:cs="Times New Roman"/>
-          <w:sz w:val="24"/>
-          <w:szCs w:val="24"/>
-        </w:rPr>
-      </w:pPr>
-      <w:r>
-        <w:rPr>
-          <w:rFonts w:cs="Times New Roman" w:ascii="Times New Roman" w:hAnsi="Times New Roman"/>
-          <w:sz w:val="24"/>
-          <w:szCs w:val="24"/>
-        </w:rPr>
-        <w:t>(4 Points) Why would we want to declare a vector with no space in it?</w:t>
-      </w:r>
-    </w:p>
-    <w:p>
-      <w:pPr>
-        <w:pStyle w:val="ListParagraph"/>
-        <w:spacing w:lineRule="auto" w:line="240" w:before="0" w:after="0"/>
-        <w:contextualSpacing/>
-        <w:jc w:val="both"/>
-        <w:rPr>
-          <w:rFonts w:ascii="Times New Roman" w:hAnsi="Times New Roman" w:cs="Times New Roman"/>
-          <w:b/>
-          <w:b/>
-          <w:bCs/>
-          <w:sz w:val="24"/>
-          <w:szCs w:val="24"/>
-        </w:rPr>
-      </w:pPr>
-      <w:r>
-        <w:rPr>
-          <w:rFonts w:cs="Times New Roman" w:ascii="Times New Roman" w:hAnsi="Times New Roman"/>
-          <w:b/>
-          <w:bCs/>
-          <w:sz w:val="24"/>
-          <w:szCs w:val="24"/>
-        </w:rPr>
-        <w:t>When you’re unsure of the volume of data that it will be ingesting.</w:t>
-      </w:r>
-    </w:p>
-    <w:p>
-      <w:pPr>
-        <w:pStyle w:val="ListParagraph"/>
-        <w:spacing w:lineRule="auto" w:line="240" w:before="0" w:after="0"/>
-        <w:contextualSpacing/>
-        <w:jc w:val="both"/>
-        <w:rPr>
-          <w:rFonts w:ascii="Times New Roman" w:hAnsi="Times New Roman" w:cs="Times New Roman"/>
-          <w:sz w:val="24"/>
-          <w:szCs w:val="24"/>
-        </w:rPr>
-      </w:pPr>
-      <w:r>
-        <w:rPr>
-          <w:rFonts w:cs="Times New Roman" w:ascii="Times New Roman" w:hAnsi="Times New Roman"/>
-          <w:sz w:val="24"/>
-          <w:szCs w:val="24"/>
-        </w:rPr>
-      </w:r>
-    </w:p>
-    <w:p>
-      <w:pPr>
-        <w:pStyle w:val="ListParagraph"/>
-        <w:spacing w:lineRule="auto" w:line="240" w:before="0" w:after="0"/>
-        <w:contextualSpacing/>
-        <w:jc w:val="both"/>
-        <w:rPr>
-          <w:rFonts w:ascii="Times New Roman" w:hAnsi="Times New Roman" w:cs="Times New Roman"/>
-          <w:sz w:val="24"/>
-          <w:szCs w:val="24"/>
-        </w:rPr>
-      </w:pPr>
-      <w:r>
-        <w:rPr>
-          <w:rFonts w:cs="Times New Roman" w:ascii="Times New Roman" w:hAnsi="Times New Roman"/>
-          <w:sz w:val="24"/>
-          <w:szCs w:val="24"/>
-        </w:rPr>
-      </w:r>
-    </w:p>
-    <w:p>
-      <w:pPr>
-        <w:pStyle w:val="ListParagraph"/>
-        <w:numPr>
-          <w:ilvl w:val="1"/>
-          <w:numId w:val="1"/>
-        </w:numPr>
-        <w:spacing w:lineRule="auto" w:line="240" w:before="0" w:after="0"/>
-        <w:ind w:left="720" w:hanging="360"/>
-        <w:contextualSpacing/>
-        <w:jc w:val="both"/>
-        <w:rPr>
-          <w:rFonts w:ascii="Times New Roman" w:hAnsi="Times New Roman" w:cs="Times New Roman"/>
-          <w:sz w:val="24"/>
-          <w:szCs w:val="24"/>
-        </w:rPr>
-      </w:pPr>
-      <w:r>
-        <w:rPr>
-          <w:rFonts w:cs="Times New Roman" w:ascii="Times New Roman" w:hAnsi="Times New Roman"/>
-          <w:sz w:val="24"/>
-          <w:szCs w:val="24"/>
-        </w:rPr>
-        <w:t>(4 Points) If we know the maximum size of a vector in advance, why should we indicate that value in the constructor instead of leaving the vector empty?</w:t>
-      </w:r>
-    </w:p>
-    <w:p>
-      <w:pPr>
-        <w:pStyle w:val="ListParagraph"/>
-        <w:spacing w:lineRule="auto" w:line="240" w:before="0" w:after="0"/>
-        <w:contextualSpacing/>
-        <w:jc w:val="both"/>
-        <w:rPr>
-          <w:rFonts w:ascii="Times New Roman" w:hAnsi="Times New Roman" w:cs="Times New Roman"/>
-          <w:b/>
-          <w:b/>
-          <w:bCs/>
-          <w:sz w:val="24"/>
-          <w:szCs w:val="24"/>
-        </w:rPr>
-      </w:pPr>
-      <w:r>
-        <w:rPr>
-          <w:rFonts w:cs="Times New Roman" w:ascii="Times New Roman" w:hAnsi="Times New Roman"/>
-          <w:b/>
-          <w:bCs/>
-          <w:sz w:val="24"/>
-          <w:szCs w:val="24"/>
-        </w:rPr>
-        <w:t>You should always set the value if you know the maximum because vectors can consume a lot of memory and CPU.</w:t>
-      </w:r>
-    </w:p>
-    <w:p>
-      <w:pPr>
-        <w:pStyle w:val="ListParagraph"/>
-        <w:spacing w:lineRule="auto" w:line="240" w:before="0" w:after="0"/>
-        <w:contextualSpacing/>
-        <w:jc w:val="both"/>
-        <w:rPr>
-          <w:rFonts w:ascii="Times New Roman" w:hAnsi="Times New Roman" w:cs="Times New Roman"/>
-          <w:sz w:val="24"/>
-          <w:szCs w:val="24"/>
-        </w:rPr>
-      </w:pPr>
-      <w:r>
-        <w:rPr>
-          <w:rFonts w:cs="Times New Roman" w:ascii="Times New Roman" w:hAnsi="Times New Roman"/>
-          <w:sz w:val="24"/>
-          <w:szCs w:val="24"/>
-        </w:rPr>
-      </w:r>
-    </w:p>
-    <w:p>
-      <w:pPr>
-        <w:pStyle w:val="ListParagraph"/>
-        <w:spacing w:lineRule="auto" w:line="240" w:before="0" w:after="0"/>
-        <w:contextualSpacing/>
-        <w:jc w:val="both"/>
-        <w:rPr>
-          <w:rFonts w:ascii="Times New Roman" w:hAnsi="Times New Roman" w:cs="Times New Roman"/>
-          <w:sz w:val="24"/>
-          <w:szCs w:val="24"/>
-        </w:rPr>
-      </w:pPr>
-      <w:r>
-        <w:rPr>
-          <w:rFonts w:cs="Times New Roman" w:ascii="Times New Roman" w:hAnsi="Times New Roman"/>
-          <w:sz w:val="24"/>
-          <w:szCs w:val="24"/>
-        </w:rPr>
-      </w:r>
-    </w:p>
-    <w:p>
-      <w:pPr>
-        <w:pStyle w:val="ListParagraph"/>
-        <w:numPr>
-          <w:ilvl w:val="1"/>
-          <w:numId w:val="1"/>
-        </w:numPr>
-        <w:spacing w:lineRule="auto" w:line="240" w:before="0" w:after="0"/>
-        <w:ind w:left="720" w:hanging="360"/>
-        <w:contextualSpacing/>
-        <w:jc w:val="both"/>
-        <w:rPr>
-          <w:rFonts w:ascii="Times New Roman" w:hAnsi="Times New Roman" w:cs="Times New Roman"/>
-          <w:sz w:val="24"/>
-          <w:szCs w:val="24"/>
-        </w:rPr>
-      </w:pPr>
-      <w:r>
-        <w:rPr>
-          <w:rFonts w:cs="Times New Roman" w:ascii="Times New Roman" w:hAnsi="Times New Roman"/>
-          <w:sz w:val="24"/>
-          <w:szCs w:val="24"/>
-        </w:rPr>
-        <w:t>(4 Points) What does the following code print to standard output?</w:t>
-      </w:r>
-    </w:p>
-    <w:p>
-      <w:pPr>
-        <w:pStyle w:val="ListParagraph"/>
-        <w:spacing w:lineRule="auto" w:line="240" w:before="0" w:after="0"/>
-        <w:contextualSpacing/>
-        <w:jc w:val="both"/>
-        <w:rPr>
-          <w:rFonts w:ascii="Times New Roman" w:hAnsi="Times New Roman" w:cs="Times New Roman"/>
-          <w:sz w:val="24"/>
-          <w:szCs w:val="24"/>
-        </w:rPr>
-      </w:pPr>
-      <w:r>
-        <w:rPr>
-          <w:rFonts w:cs="Times New Roman" w:ascii="Times New Roman" w:hAnsi="Times New Roman"/>
-          <w:sz w:val="24"/>
-          <w:szCs w:val="24"/>
-        </w:rPr>
-      </w:r>
-    </w:p>
-    <w:p>
-      <w:pPr>
-        <w:pStyle w:val="ListParagraph"/>
-        <w:spacing w:lineRule="auto" w:line="240" w:before="0" w:after="0"/>
-        <w:contextualSpacing/>
-        <w:jc w:val="both"/>
-        <w:rPr>
-          <w:rFonts w:ascii="Times New Roman" w:hAnsi="Times New Roman" w:cs="Times New Roman"/>
-          <w:sz w:val="24"/>
-          <w:szCs w:val="24"/>
-        </w:rPr>
-      </w:pPr>
-      <w:r>
-        <w:rPr/>
         <w:drawing>
-          <wp:inline distT="0" distB="0" distL="0" distR="0">
-            <wp:extent cx="3495675" cy="1264920"/>
+          <wp:anchor behindDoc="0" distT="0" distB="0" distL="0" distR="0" simplePos="0" locked="0" layoutInCell="1" allowOverlap="1" relativeHeight="4">
+            <wp:simplePos x="0" y="0"/>
+            <wp:positionH relativeFrom="column">
+              <wp:posOffset>1148715</wp:posOffset>
+            </wp:positionH>
+            <wp:positionV relativeFrom="paragraph">
+              <wp:posOffset>66675</wp:posOffset>
+            </wp:positionV>
+            <wp:extent cx="3429635" cy="7894320"/>
             <wp:effectExtent l="0" t="0" r="0" b="0"/>
-            <wp:docPr id="1" name="Picture 1" descr=""/>
+            <wp:wrapSquare wrapText="largest"/>
+            <wp:docPr id="1" name="Image1" descr=""/>
             <wp:cNvGraphicFramePr>
               <a:graphicFrameLocks xmlns:a="http://schemas.openxmlformats.org/drawingml/2006/main" noChangeAspect="1"/>
             </wp:cNvGraphicFramePr>
@@ -2453,13 +1734,1568 @@
               <a:graphicData uri="http://schemas.openxmlformats.org/drawingml/2006/picture">
                 <pic:pic xmlns:pic="http://schemas.openxmlformats.org/drawingml/2006/picture">
                   <pic:nvPicPr>
-                    <pic:cNvPr id="1" name="Picture 1" descr=""/>
+                    <pic:cNvPr id="1" name="Image1" descr=""/>
                     <pic:cNvPicPr>
                       <a:picLocks noChangeAspect="1" noChangeArrowheads="1"/>
                     </pic:cNvPicPr>
                   </pic:nvPicPr>
                   <pic:blipFill>
                     <a:blip r:embed="rId2"/>
+                    <a:stretch>
+                      <a:fillRect/>
+                    </a:stretch>
+                  </pic:blipFill>
+                  <pic:spPr bwMode="auto">
+                    <a:xfrm>
+                      <a:off x="0" y="0"/>
+                      <a:ext cx="3429635" cy="7894320"/>
+                    </a:xfrm>
+                    <a:prstGeom prst="rect">
+                      <a:avLst/>
+                    </a:prstGeom>
+                  </pic:spPr>
+                </pic:pic>
+              </a:graphicData>
+            </a:graphic>
+          </wp:anchor>
+        </w:drawing>
+      </w:r>
+    </w:p>
+    <w:p>
+      <w:pPr>
+        <w:pStyle w:val="ListParagraph"/>
+        <w:spacing w:lineRule="auto" w:line="240" w:before="0" w:after="0"/>
+        <w:ind w:left="360" w:hanging="0"/>
+        <w:contextualSpacing/>
+        <w:jc w:val="both"/>
+        <w:rPr>
+          <w:rFonts w:ascii="Times New Roman" w:hAnsi="Times New Roman" w:cs="Times New Roman"/>
+          <w:sz w:val="24"/>
+          <w:szCs w:val="24"/>
+        </w:rPr>
+      </w:pPr>
+      <w:r>
+        <w:rPr>
+          <w:rFonts w:cs="Times New Roman" w:ascii="Times New Roman" w:hAnsi="Times New Roman"/>
+          <w:sz w:val="24"/>
+          <w:szCs w:val="24"/>
+        </w:rPr>
+      </w:r>
+    </w:p>
+    <w:p>
+      <w:pPr>
+        <w:pStyle w:val="ListParagraph"/>
+        <w:spacing w:lineRule="auto" w:line="240" w:before="0" w:after="0"/>
+        <w:ind w:left="360" w:hanging="0"/>
+        <w:contextualSpacing/>
+        <w:jc w:val="both"/>
+        <w:rPr>
+          <w:rFonts w:ascii="Times New Roman" w:hAnsi="Times New Roman" w:cs="Times New Roman"/>
+          <w:sz w:val="24"/>
+          <w:szCs w:val="24"/>
+        </w:rPr>
+      </w:pPr>
+      <w:r>
+        <w:rPr>
+          <w:rFonts w:cs="Times New Roman" w:ascii="Times New Roman" w:hAnsi="Times New Roman"/>
+          <w:sz w:val="24"/>
+          <w:szCs w:val="24"/>
+        </w:rPr>
+      </w:r>
+    </w:p>
+    <w:p>
+      <w:pPr>
+        <w:pStyle w:val="ListParagraph"/>
+        <w:spacing w:lineRule="auto" w:line="240" w:before="0" w:after="0"/>
+        <w:ind w:left="360" w:hanging="0"/>
+        <w:contextualSpacing/>
+        <w:jc w:val="both"/>
+        <w:rPr>
+          <w:rFonts w:ascii="Times New Roman" w:hAnsi="Times New Roman" w:cs="Times New Roman"/>
+          <w:sz w:val="24"/>
+          <w:szCs w:val="24"/>
+        </w:rPr>
+      </w:pPr>
+      <w:r>
+        <w:rPr>
+          <w:rFonts w:cs="Times New Roman" w:ascii="Times New Roman" w:hAnsi="Times New Roman"/>
+          <w:sz w:val="24"/>
+          <w:szCs w:val="24"/>
+        </w:rPr>
+      </w:r>
+    </w:p>
+    <w:p>
+      <w:pPr>
+        <w:pStyle w:val="ListParagraph"/>
+        <w:spacing w:lineRule="auto" w:line="240" w:before="0" w:after="0"/>
+        <w:ind w:left="360" w:hanging="0"/>
+        <w:contextualSpacing/>
+        <w:jc w:val="both"/>
+        <w:rPr>
+          <w:rFonts w:ascii="Times New Roman" w:hAnsi="Times New Roman" w:cs="Times New Roman"/>
+          <w:sz w:val="24"/>
+          <w:szCs w:val="24"/>
+        </w:rPr>
+      </w:pPr>
+      <w:r>
+        <w:rPr>
+          <w:rFonts w:cs="Times New Roman" w:ascii="Times New Roman" w:hAnsi="Times New Roman"/>
+          <w:sz w:val="24"/>
+          <w:szCs w:val="24"/>
+        </w:rPr>
+      </w:r>
+    </w:p>
+    <w:p>
+      <w:pPr>
+        <w:pStyle w:val="ListParagraph"/>
+        <w:spacing w:lineRule="auto" w:line="240" w:before="0" w:after="0"/>
+        <w:ind w:left="360" w:hanging="0"/>
+        <w:contextualSpacing/>
+        <w:jc w:val="both"/>
+        <w:rPr>
+          <w:rFonts w:ascii="Times New Roman" w:hAnsi="Times New Roman" w:cs="Times New Roman"/>
+          <w:sz w:val="24"/>
+          <w:szCs w:val="24"/>
+        </w:rPr>
+      </w:pPr>
+      <w:r>
+        <w:rPr>
+          <w:rFonts w:cs="Times New Roman" w:ascii="Times New Roman" w:hAnsi="Times New Roman"/>
+          <w:sz w:val="24"/>
+          <w:szCs w:val="24"/>
+        </w:rPr>
+      </w:r>
+    </w:p>
+    <w:p>
+      <w:pPr>
+        <w:pStyle w:val="ListParagraph"/>
+        <w:spacing w:lineRule="auto" w:line="240" w:before="0" w:after="0"/>
+        <w:ind w:left="360" w:hanging="0"/>
+        <w:contextualSpacing/>
+        <w:jc w:val="both"/>
+        <w:rPr>
+          <w:rFonts w:ascii="Times New Roman" w:hAnsi="Times New Roman" w:cs="Times New Roman"/>
+          <w:sz w:val="24"/>
+          <w:szCs w:val="24"/>
+        </w:rPr>
+      </w:pPr>
+      <w:r>
+        <w:rPr>
+          <w:rFonts w:cs="Times New Roman" w:ascii="Times New Roman" w:hAnsi="Times New Roman"/>
+          <w:sz w:val="24"/>
+          <w:szCs w:val="24"/>
+        </w:rPr>
+      </w:r>
+    </w:p>
+    <w:p>
+      <w:pPr>
+        <w:pStyle w:val="ListParagraph"/>
+        <w:spacing w:lineRule="auto" w:line="240" w:before="0" w:after="0"/>
+        <w:ind w:left="360" w:hanging="0"/>
+        <w:contextualSpacing/>
+        <w:jc w:val="both"/>
+        <w:rPr>
+          <w:rFonts w:ascii="Times New Roman" w:hAnsi="Times New Roman" w:cs="Times New Roman"/>
+          <w:sz w:val="24"/>
+          <w:szCs w:val="24"/>
+        </w:rPr>
+      </w:pPr>
+      <w:r>
+        <w:rPr>
+          <w:rFonts w:cs="Times New Roman" w:ascii="Times New Roman" w:hAnsi="Times New Roman"/>
+          <w:sz w:val="24"/>
+          <w:szCs w:val="24"/>
+        </w:rPr>
+      </w:r>
+    </w:p>
+    <w:p>
+      <w:pPr>
+        <w:pStyle w:val="ListParagraph"/>
+        <w:spacing w:lineRule="auto" w:line="240" w:before="0" w:after="0"/>
+        <w:ind w:left="360" w:hanging="0"/>
+        <w:contextualSpacing/>
+        <w:jc w:val="both"/>
+        <w:rPr>
+          <w:rFonts w:ascii="Times New Roman" w:hAnsi="Times New Roman" w:cs="Times New Roman"/>
+          <w:sz w:val="24"/>
+          <w:szCs w:val="24"/>
+        </w:rPr>
+      </w:pPr>
+      <w:r>
+        <w:rPr>
+          <w:rFonts w:cs="Times New Roman" w:ascii="Times New Roman" w:hAnsi="Times New Roman"/>
+          <w:sz w:val="24"/>
+          <w:szCs w:val="24"/>
+        </w:rPr>
+      </w:r>
+    </w:p>
+    <w:p>
+      <w:pPr>
+        <w:pStyle w:val="ListParagraph"/>
+        <w:spacing w:lineRule="auto" w:line="240" w:before="0" w:after="0"/>
+        <w:ind w:left="360" w:hanging="0"/>
+        <w:contextualSpacing/>
+        <w:jc w:val="both"/>
+        <w:rPr>
+          <w:rFonts w:ascii="Times New Roman" w:hAnsi="Times New Roman" w:cs="Times New Roman"/>
+          <w:sz w:val="24"/>
+          <w:szCs w:val="24"/>
+        </w:rPr>
+      </w:pPr>
+      <w:r>
+        <w:rPr>
+          <w:rFonts w:cs="Times New Roman" w:ascii="Times New Roman" w:hAnsi="Times New Roman"/>
+          <w:sz w:val="24"/>
+          <w:szCs w:val="24"/>
+        </w:rPr>
+      </w:r>
+    </w:p>
+    <w:p>
+      <w:pPr>
+        <w:pStyle w:val="ListParagraph"/>
+        <w:spacing w:lineRule="auto" w:line="240" w:before="0" w:after="0"/>
+        <w:ind w:left="360" w:hanging="0"/>
+        <w:contextualSpacing/>
+        <w:jc w:val="both"/>
+        <w:rPr>
+          <w:rFonts w:ascii="Times New Roman" w:hAnsi="Times New Roman" w:cs="Times New Roman"/>
+          <w:sz w:val="24"/>
+          <w:szCs w:val="24"/>
+        </w:rPr>
+      </w:pPr>
+      <w:r>
+        <w:rPr>
+          <w:rFonts w:cs="Times New Roman" w:ascii="Times New Roman" w:hAnsi="Times New Roman"/>
+          <w:sz w:val="24"/>
+          <w:szCs w:val="24"/>
+        </w:rPr>
+      </w:r>
+    </w:p>
+    <w:p>
+      <w:pPr>
+        <w:pStyle w:val="ListParagraph"/>
+        <w:spacing w:lineRule="auto" w:line="240" w:before="0" w:after="0"/>
+        <w:ind w:left="360" w:hanging="0"/>
+        <w:contextualSpacing/>
+        <w:jc w:val="both"/>
+        <w:rPr>
+          <w:rFonts w:ascii="Times New Roman" w:hAnsi="Times New Roman" w:cs="Times New Roman"/>
+          <w:sz w:val="24"/>
+          <w:szCs w:val="24"/>
+        </w:rPr>
+      </w:pPr>
+      <w:r>
+        <w:rPr>
+          <w:rFonts w:cs="Times New Roman" w:ascii="Times New Roman" w:hAnsi="Times New Roman"/>
+          <w:sz w:val="24"/>
+          <w:szCs w:val="24"/>
+        </w:rPr>
+      </w:r>
+    </w:p>
+    <w:p>
+      <w:pPr>
+        <w:pStyle w:val="ListParagraph"/>
+        <w:spacing w:lineRule="auto" w:line="240" w:before="0" w:after="0"/>
+        <w:ind w:left="360" w:hanging="0"/>
+        <w:contextualSpacing/>
+        <w:jc w:val="both"/>
+        <w:rPr>
+          <w:rFonts w:ascii="Times New Roman" w:hAnsi="Times New Roman" w:cs="Times New Roman"/>
+          <w:sz w:val="24"/>
+          <w:szCs w:val="24"/>
+        </w:rPr>
+      </w:pPr>
+      <w:r>
+        <w:rPr>
+          <w:rFonts w:cs="Times New Roman" w:ascii="Times New Roman" w:hAnsi="Times New Roman"/>
+          <w:sz w:val="24"/>
+          <w:szCs w:val="24"/>
+        </w:rPr>
+      </w:r>
+    </w:p>
+    <w:p>
+      <w:pPr>
+        <w:pStyle w:val="ListParagraph"/>
+        <w:spacing w:lineRule="auto" w:line="240" w:before="0" w:after="0"/>
+        <w:ind w:left="360" w:hanging="0"/>
+        <w:contextualSpacing/>
+        <w:jc w:val="both"/>
+        <w:rPr>
+          <w:rFonts w:ascii="Times New Roman" w:hAnsi="Times New Roman" w:cs="Times New Roman"/>
+          <w:sz w:val="24"/>
+          <w:szCs w:val="24"/>
+        </w:rPr>
+      </w:pPr>
+      <w:r>
+        <w:rPr>
+          <w:rFonts w:cs="Times New Roman" w:ascii="Times New Roman" w:hAnsi="Times New Roman"/>
+          <w:sz w:val="24"/>
+          <w:szCs w:val="24"/>
+        </w:rPr>
+      </w:r>
+    </w:p>
+    <w:p>
+      <w:pPr>
+        <w:pStyle w:val="ListParagraph"/>
+        <w:spacing w:lineRule="auto" w:line="240" w:before="0" w:after="0"/>
+        <w:ind w:left="360" w:hanging="0"/>
+        <w:contextualSpacing/>
+        <w:jc w:val="both"/>
+        <w:rPr>
+          <w:rFonts w:ascii="Times New Roman" w:hAnsi="Times New Roman" w:cs="Times New Roman"/>
+          <w:sz w:val="24"/>
+          <w:szCs w:val="24"/>
+        </w:rPr>
+      </w:pPr>
+      <w:r>
+        <w:rPr>
+          <w:rFonts w:cs="Times New Roman" w:ascii="Times New Roman" w:hAnsi="Times New Roman"/>
+          <w:sz w:val="24"/>
+          <w:szCs w:val="24"/>
+        </w:rPr>
+      </w:r>
+    </w:p>
+    <w:p>
+      <w:pPr>
+        <w:pStyle w:val="ListParagraph"/>
+        <w:spacing w:lineRule="auto" w:line="240" w:before="0" w:after="0"/>
+        <w:ind w:left="360" w:hanging="0"/>
+        <w:contextualSpacing/>
+        <w:jc w:val="both"/>
+        <w:rPr>
+          <w:rFonts w:ascii="Times New Roman" w:hAnsi="Times New Roman" w:cs="Times New Roman"/>
+          <w:sz w:val="24"/>
+          <w:szCs w:val="24"/>
+        </w:rPr>
+      </w:pPr>
+      <w:r>
+        <w:rPr>
+          <w:rFonts w:cs="Times New Roman" w:ascii="Times New Roman" w:hAnsi="Times New Roman"/>
+          <w:sz w:val="24"/>
+          <w:szCs w:val="24"/>
+        </w:rPr>
+      </w:r>
+    </w:p>
+    <w:p>
+      <w:pPr>
+        <w:pStyle w:val="ListParagraph"/>
+        <w:spacing w:lineRule="auto" w:line="240" w:before="0" w:after="0"/>
+        <w:ind w:left="360" w:hanging="0"/>
+        <w:contextualSpacing/>
+        <w:jc w:val="both"/>
+        <w:rPr>
+          <w:rFonts w:ascii="Times New Roman" w:hAnsi="Times New Roman" w:cs="Times New Roman"/>
+          <w:sz w:val="24"/>
+          <w:szCs w:val="24"/>
+        </w:rPr>
+      </w:pPr>
+      <w:r>
+        <w:rPr>
+          <w:rFonts w:cs="Times New Roman" w:ascii="Times New Roman" w:hAnsi="Times New Roman"/>
+          <w:sz w:val="24"/>
+          <w:szCs w:val="24"/>
+        </w:rPr>
+      </w:r>
+    </w:p>
+    <w:p>
+      <w:pPr>
+        <w:pStyle w:val="ListParagraph"/>
+        <w:spacing w:lineRule="auto" w:line="240" w:before="0" w:after="0"/>
+        <w:ind w:left="360" w:hanging="0"/>
+        <w:contextualSpacing/>
+        <w:jc w:val="both"/>
+        <w:rPr>
+          <w:rFonts w:ascii="Times New Roman" w:hAnsi="Times New Roman" w:cs="Times New Roman"/>
+          <w:sz w:val="24"/>
+          <w:szCs w:val="24"/>
+        </w:rPr>
+      </w:pPr>
+      <w:r>
+        <w:rPr>
+          <w:rFonts w:cs="Times New Roman" w:ascii="Times New Roman" w:hAnsi="Times New Roman"/>
+          <w:sz w:val="24"/>
+          <w:szCs w:val="24"/>
+        </w:rPr>
+      </w:r>
+    </w:p>
+    <w:p>
+      <w:pPr>
+        <w:pStyle w:val="ListParagraph"/>
+        <w:spacing w:lineRule="auto" w:line="240" w:before="0" w:after="0"/>
+        <w:ind w:left="360" w:hanging="0"/>
+        <w:contextualSpacing/>
+        <w:jc w:val="both"/>
+        <w:rPr>
+          <w:rFonts w:ascii="Times New Roman" w:hAnsi="Times New Roman" w:cs="Times New Roman"/>
+          <w:sz w:val="24"/>
+          <w:szCs w:val="24"/>
+        </w:rPr>
+      </w:pPr>
+      <w:r>
+        <w:rPr>
+          <w:rFonts w:cs="Times New Roman" w:ascii="Times New Roman" w:hAnsi="Times New Roman"/>
+          <w:sz w:val="24"/>
+          <w:szCs w:val="24"/>
+        </w:rPr>
+      </w:r>
+    </w:p>
+    <w:p>
+      <w:pPr>
+        <w:pStyle w:val="ListParagraph"/>
+        <w:spacing w:lineRule="auto" w:line="240" w:before="0" w:after="0"/>
+        <w:ind w:left="360" w:hanging="0"/>
+        <w:contextualSpacing/>
+        <w:jc w:val="both"/>
+        <w:rPr>
+          <w:rFonts w:ascii="Times New Roman" w:hAnsi="Times New Roman" w:cs="Times New Roman"/>
+          <w:sz w:val="24"/>
+          <w:szCs w:val="24"/>
+        </w:rPr>
+      </w:pPr>
+      <w:r>
+        <w:rPr>
+          <w:rFonts w:cs="Times New Roman" w:ascii="Times New Roman" w:hAnsi="Times New Roman"/>
+          <w:sz w:val="24"/>
+          <w:szCs w:val="24"/>
+        </w:rPr>
+      </w:r>
+    </w:p>
+    <w:p>
+      <w:pPr>
+        <w:pStyle w:val="ListParagraph"/>
+        <w:spacing w:lineRule="auto" w:line="240" w:before="0" w:after="0"/>
+        <w:ind w:left="360" w:hanging="0"/>
+        <w:contextualSpacing/>
+        <w:jc w:val="both"/>
+        <w:rPr>
+          <w:rFonts w:ascii="Times New Roman" w:hAnsi="Times New Roman" w:cs="Times New Roman"/>
+          <w:sz w:val="24"/>
+          <w:szCs w:val="24"/>
+        </w:rPr>
+      </w:pPr>
+      <w:r>
+        <w:rPr>
+          <w:rFonts w:cs="Times New Roman" w:ascii="Times New Roman" w:hAnsi="Times New Roman"/>
+          <w:sz w:val="24"/>
+          <w:szCs w:val="24"/>
+        </w:rPr>
+      </w:r>
+    </w:p>
+    <w:p>
+      <w:pPr>
+        <w:pStyle w:val="ListParagraph"/>
+        <w:spacing w:lineRule="auto" w:line="240" w:before="0" w:after="0"/>
+        <w:ind w:left="360" w:hanging="0"/>
+        <w:contextualSpacing/>
+        <w:jc w:val="both"/>
+        <w:rPr>
+          <w:rFonts w:ascii="Times New Roman" w:hAnsi="Times New Roman" w:cs="Times New Roman"/>
+          <w:sz w:val="24"/>
+          <w:szCs w:val="24"/>
+        </w:rPr>
+      </w:pPr>
+      <w:r>
+        <w:rPr>
+          <w:rFonts w:cs="Times New Roman" w:ascii="Times New Roman" w:hAnsi="Times New Roman"/>
+          <w:sz w:val="24"/>
+          <w:szCs w:val="24"/>
+        </w:rPr>
+      </w:r>
+    </w:p>
+    <w:p>
+      <w:pPr>
+        <w:pStyle w:val="ListParagraph"/>
+        <w:spacing w:lineRule="auto" w:line="240" w:before="0" w:after="0"/>
+        <w:ind w:left="360" w:hanging="0"/>
+        <w:contextualSpacing/>
+        <w:jc w:val="both"/>
+        <w:rPr>
+          <w:rFonts w:ascii="Times New Roman" w:hAnsi="Times New Roman" w:cs="Times New Roman"/>
+          <w:sz w:val="24"/>
+          <w:szCs w:val="24"/>
+        </w:rPr>
+      </w:pPr>
+      <w:r>
+        <w:rPr>
+          <w:rFonts w:cs="Times New Roman" w:ascii="Times New Roman" w:hAnsi="Times New Roman"/>
+          <w:sz w:val="24"/>
+          <w:szCs w:val="24"/>
+        </w:rPr>
+      </w:r>
+    </w:p>
+    <w:p>
+      <w:pPr>
+        <w:pStyle w:val="ListParagraph"/>
+        <w:spacing w:lineRule="auto" w:line="240" w:before="0" w:after="0"/>
+        <w:ind w:left="360" w:hanging="0"/>
+        <w:contextualSpacing/>
+        <w:jc w:val="both"/>
+        <w:rPr>
+          <w:rFonts w:ascii="Times New Roman" w:hAnsi="Times New Roman" w:cs="Times New Roman"/>
+          <w:sz w:val="24"/>
+          <w:szCs w:val="24"/>
+        </w:rPr>
+      </w:pPr>
+      <w:r>
+        <w:rPr>
+          <w:rFonts w:cs="Times New Roman" w:ascii="Times New Roman" w:hAnsi="Times New Roman"/>
+          <w:sz w:val="24"/>
+          <w:szCs w:val="24"/>
+        </w:rPr>
+      </w:r>
+    </w:p>
+    <w:p>
+      <w:pPr>
+        <w:pStyle w:val="ListParagraph"/>
+        <w:spacing w:lineRule="auto" w:line="240" w:before="0" w:after="0"/>
+        <w:ind w:left="360" w:hanging="0"/>
+        <w:contextualSpacing/>
+        <w:jc w:val="both"/>
+        <w:rPr>
+          <w:rFonts w:ascii="Times New Roman" w:hAnsi="Times New Roman" w:cs="Times New Roman"/>
+          <w:sz w:val="24"/>
+          <w:szCs w:val="24"/>
+        </w:rPr>
+      </w:pPr>
+      <w:r>
+        <w:rPr>
+          <w:rFonts w:cs="Times New Roman" w:ascii="Times New Roman" w:hAnsi="Times New Roman"/>
+          <w:sz w:val="24"/>
+          <w:szCs w:val="24"/>
+        </w:rPr>
+      </w:r>
+    </w:p>
+    <w:p>
+      <w:pPr>
+        <w:pStyle w:val="ListParagraph"/>
+        <w:spacing w:lineRule="auto" w:line="240" w:before="0" w:after="0"/>
+        <w:ind w:left="360" w:hanging="0"/>
+        <w:contextualSpacing/>
+        <w:jc w:val="both"/>
+        <w:rPr>
+          <w:rFonts w:ascii="Times New Roman" w:hAnsi="Times New Roman" w:cs="Times New Roman"/>
+          <w:sz w:val="24"/>
+          <w:szCs w:val="24"/>
+        </w:rPr>
+      </w:pPr>
+      <w:r>
+        <w:rPr>
+          <w:rFonts w:cs="Times New Roman" w:ascii="Times New Roman" w:hAnsi="Times New Roman"/>
+          <w:sz w:val="24"/>
+          <w:szCs w:val="24"/>
+        </w:rPr>
+      </w:r>
+    </w:p>
+    <w:p>
+      <w:pPr>
+        <w:pStyle w:val="ListParagraph"/>
+        <w:spacing w:lineRule="auto" w:line="240" w:before="0" w:after="0"/>
+        <w:ind w:left="360" w:hanging="0"/>
+        <w:contextualSpacing/>
+        <w:jc w:val="both"/>
+        <w:rPr>
+          <w:rFonts w:ascii="Times New Roman" w:hAnsi="Times New Roman" w:cs="Times New Roman"/>
+          <w:sz w:val="24"/>
+          <w:szCs w:val="24"/>
+        </w:rPr>
+      </w:pPr>
+      <w:r>
+        <w:rPr>
+          <w:rFonts w:cs="Times New Roman" w:ascii="Times New Roman" w:hAnsi="Times New Roman"/>
+          <w:sz w:val="24"/>
+          <w:szCs w:val="24"/>
+        </w:rPr>
+      </w:r>
+    </w:p>
+    <w:p>
+      <w:pPr>
+        <w:pStyle w:val="ListParagraph"/>
+        <w:spacing w:lineRule="auto" w:line="240" w:before="0" w:after="0"/>
+        <w:ind w:left="360" w:hanging="0"/>
+        <w:contextualSpacing/>
+        <w:jc w:val="both"/>
+        <w:rPr>
+          <w:rFonts w:ascii="Times New Roman" w:hAnsi="Times New Roman" w:cs="Times New Roman"/>
+          <w:sz w:val="24"/>
+          <w:szCs w:val="24"/>
+        </w:rPr>
+      </w:pPr>
+      <w:r>
+        <w:rPr>
+          <w:rFonts w:cs="Times New Roman" w:ascii="Times New Roman" w:hAnsi="Times New Roman"/>
+          <w:sz w:val="24"/>
+          <w:szCs w:val="24"/>
+        </w:rPr>
+      </w:r>
+    </w:p>
+    <w:p>
+      <w:pPr>
+        <w:pStyle w:val="ListParagraph"/>
+        <w:spacing w:lineRule="auto" w:line="240" w:before="0" w:after="0"/>
+        <w:ind w:left="360" w:hanging="0"/>
+        <w:contextualSpacing/>
+        <w:jc w:val="both"/>
+        <w:rPr>
+          <w:rFonts w:ascii="Times New Roman" w:hAnsi="Times New Roman" w:cs="Times New Roman"/>
+          <w:sz w:val="24"/>
+          <w:szCs w:val="24"/>
+        </w:rPr>
+      </w:pPr>
+      <w:r>
+        <w:rPr>
+          <w:rFonts w:cs="Times New Roman" w:ascii="Times New Roman" w:hAnsi="Times New Roman"/>
+          <w:sz w:val="24"/>
+          <w:szCs w:val="24"/>
+        </w:rPr>
+      </w:r>
+    </w:p>
+    <w:p>
+      <w:pPr>
+        <w:pStyle w:val="ListParagraph"/>
+        <w:spacing w:lineRule="auto" w:line="240" w:before="0" w:after="0"/>
+        <w:ind w:left="360" w:hanging="0"/>
+        <w:contextualSpacing/>
+        <w:jc w:val="both"/>
+        <w:rPr>
+          <w:rFonts w:ascii="Times New Roman" w:hAnsi="Times New Roman" w:cs="Times New Roman"/>
+          <w:sz w:val="24"/>
+          <w:szCs w:val="24"/>
+        </w:rPr>
+      </w:pPr>
+      <w:r>
+        <w:rPr>
+          <w:rFonts w:cs="Times New Roman" w:ascii="Times New Roman" w:hAnsi="Times New Roman"/>
+          <w:sz w:val="24"/>
+          <w:szCs w:val="24"/>
+        </w:rPr>
+      </w:r>
+    </w:p>
+    <w:p>
+      <w:pPr>
+        <w:pStyle w:val="ListParagraph"/>
+        <w:spacing w:lineRule="auto" w:line="240" w:before="0" w:after="0"/>
+        <w:ind w:left="360" w:hanging="0"/>
+        <w:contextualSpacing/>
+        <w:jc w:val="both"/>
+        <w:rPr>
+          <w:rFonts w:ascii="Times New Roman" w:hAnsi="Times New Roman" w:cs="Times New Roman"/>
+          <w:sz w:val="24"/>
+          <w:szCs w:val="24"/>
+        </w:rPr>
+      </w:pPr>
+      <w:r>
+        <w:rPr>
+          <w:rFonts w:cs="Times New Roman" w:ascii="Times New Roman" w:hAnsi="Times New Roman"/>
+          <w:sz w:val="24"/>
+          <w:szCs w:val="24"/>
+        </w:rPr>
+      </w:r>
+    </w:p>
+    <w:p>
+      <w:pPr>
+        <w:pStyle w:val="ListParagraph"/>
+        <w:spacing w:lineRule="auto" w:line="240" w:before="0" w:after="0"/>
+        <w:ind w:left="360" w:hanging="0"/>
+        <w:contextualSpacing/>
+        <w:jc w:val="both"/>
+        <w:rPr>
+          <w:rFonts w:ascii="Times New Roman" w:hAnsi="Times New Roman" w:cs="Times New Roman"/>
+          <w:sz w:val="24"/>
+          <w:szCs w:val="24"/>
+        </w:rPr>
+      </w:pPr>
+      <w:r>
+        <w:rPr>
+          <w:rFonts w:cs="Times New Roman" w:ascii="Times New Roman" w:hAnsi="Times New Roman"/>
+          <w:sz w:val="24"/>
+          <w:szCs w:val="24"/>
+        </w:rPr>
+      </w:r>
+    </w:p>
+    <w:p>
+      <w:pPr>
+        <w:pStyle w:val="ListParagraph"/>
+        <w:spacing w:lineRule="auto" w:line="240" w:before="0" w:after="0"/>
+        <w:ind w:left="360" w:hanging="0"/>
+        <w:contextualSpacing/>
+        <w:jc w:val="both"/>
+        <w:rPr>
+          <w:rFonts w:ascii="Times New Roman" w:hAnsi="Times New Roman" w:cs="Times New Roman"/>
+          <w:sz w:val="24"/>
+          <w:szCs w:val="24"/>
+        </w:rPr>
+      </w:pPr>
+      <w:r>
+        <w:rPr>
+          <w:rFonts w:cs="Times New Roman" w:ascii="Times New Roman" w:hAnsi="Times New Roman"/>
+          <w:sz w:val="24"/>
+          <w:szCs w:val="24"/>
+        </w:rPr>
+      </w:r>
+    </w:p>
+    <w:p>
+      <w:pPr>
+        <w:pStyle w:val="ListParagraph"/>
+        <w:spacing w:lineRule="auto" w:line="240" w:before="0" w:after="0"/>
+        <w:ind w:left="360" w:hanging="0"/>
+        <w:contextualSpacing/>
+        <w:jc w:val="both"/>
+        <w:rPr>
+          <w:rFonts w:ascii="Times New Roman" w:hAnsi="Times New Roman" w:cs="Times New Roman"/>
+          <w:sz w:val="24"/>
+          <w:szCs w:val="24"/>
+        </w:rPr>
+      </w:pPr>
+      <w:r>
+        <w:rPr>
+          <w:rFonts w:cs="Times New Roman" w:ascii="Times New Roman" w:hAnsi="Times New Roman"/>
+          <w:sz w:val="24"/>
+          <w:szCs w:val="24"/>
+        </w:rPr>
+      </w:r>
+    </w:p>
+    <w:p>
+      <w:pPr>
+        <w:pStyle w:val="ListParagraph"/>
+        <w:spacing w:lineRule="auto" w:line="240" w:before="0" w:after="0"/>
+        <w:ind w:left="360" w:hanging="0"/>
+        <w:contextualSpacing/>
+        <w:jc w:val="both"/>
+        <w:rPr>
+          <w:rFonts w:ascii="Times New Roman" w:hAnsi="Times New Roman" w:cs="Times New Roman"/>
+          <w:sz w:val="24"/>
+          <w:szCs w:val="24"/>
+        </w:rPr>
+      </w:pPr>
+      <w:r>
+        <w:rPr>
+          <w:rFonts w:cs="Times New Roman" w:ascii="Times New Roman" w:hAnsi="Times New Roman"/>
+          <w:sz w:val="24"/>
+          <w:szCs w:val="24"/>
+        </w:rPr>
+      </w:r>
+    </w:p>
+    <w:p>
+      <w:pPr>
+        <w:pStyle w:val="ListParagraph"/>
+        <w:spacing w:lineRule="auto" w:line="240" w:before="0" w:after="0"/>
+        <w:ind w:left="360" w:hanging="0"/>
+        <w:contextualSpacing/>
+        <w:jc w:val="both"/>
+        <w:rPr>
+          <w:rFonts w:ascii="Times New Roman" w:hAnsi="Times New Roman" w:cs="Times New Roman"/>
+          <w:sz w:val="24"/>
+          <w:szCs w:val="24"/>
+        </w:rPr>
+      </w:pPr>
+      <w:r>
+        <w:rPr>
+          <w:rFonts w:cs="Times New Roman" w:ascii="Times New Roman" w:hAnsi="Times New Roman"/>
+          <w:sz w:val="24"/>
+          <w:szCs w:val="24"/>
+        </w:rPr>
+      </w:r>
+    </w:p>
+    <w:p>
+      <w:pPr>
+        <w:pStyle w:val="ListParagraph"/>
+        <w:spacing w:lineRule="auto" w:line="240" w:before="0" w:after="0"/>
+        <w:ind w:left="360" w:hanging="0"/>
+        <w:contextualSpacing/>
+        <w:jc w:val="both"/>
+        <w:rPr>
+          <w:rFonts w:ascii="Times New Roman" w:hAnsi="Times New Roman" w:cs="Times New Roman"/>
+          <w:sz w:val="24"/>
+          <w:szCs w:val="24"/>
+        </w:rPr>
+      </w:pPr>
+      <w:r>
+        <w:rPr>
+          <w:rFonts w:cs="Times New Roman" w:ascii="Times New Roman" w:hAnsi="Times New Roman"/>
+          <w:sz w:val="24"/>
+          <w:szCs w:val="24"/>
+        </w:rPr>
+      </w:r>
+    </w:p>
+    <w:p>
+      <w:pPr>
+        <w:pStyle w:val="ListParagraph"/>
+        <w:spacing w:lineRule="auto" w:line="240" w:before="0" w:after="0"/>
+        <w:ind w:left="360" w:hanging="0"/>
+        <w:contextualSpacing/>
+        <w:jc w:val="both"/>
+        <w:rPr>
+          <w:rFonts w:ascii="Times New Roman" w:hAnsi="Times New Roman" w:cs="Times New Roman"/>
+          <w:sz w:val="24"/>
+          <w:szCs w:val="24"/>
+        </w:rPr>
+      </w:pPr>
+      <w:r>
+        <w:rPr>
+          <w:rFonts w:cs="Times New Roman" w:ascii="Times New Roman" w:hAnsi="Times New Roman"/>
+          <w:sz w:val="24"/>
+          <w:szCs w:val="24"/>
+        </w:rPr>
+      </w:r>
+    </w:p>
+    <w:p>
+      <w:pPr>
+        <w:pStyle w:val="ListParagraph"/>
+        <w:spacing w:lineRule="auto" w:line="240" w:before="0" w:after="0"/>
+        <w:ind w:left="360" w:hanging="0"/>
+        <w:contextualSpacing/>
+        <w:jc w:val="both"/>
+        <w:rPr>
+          <w:rFonts w:ascii="Times New Roman" w:hAnsi="Times New Roman" w:cs="Times New Roman"/>
+          <w:sz w:val="24"/>
+          <w:szCs w:val="24"/>
+        </w:rPr>
+      </w:pPr>
+      <w:r>
+        <w:rPr>
+          <w:rFonts w:cs="Times New Roman" w:ascii="Times New Roman" w:hAnsi="Times New Roman"/>
+          <w:sz w:val="24"/>
+          <w:szCs w:val="24"/>
+        </w:rPr>
+      </w:r>
+    </w:p>
+    <w:p>
+      <w:pPr>
+        <w:pStyle w:val="ListParagraph"/>
+        <w:spacing w:lineRule="auto" w:line="240" w:before="0" w:after="0"/>
+        <w:ind w:left="360" w:hanging="0"/>
+        <w:contextualSpacing/>
+        <w:jc w:val="both"/>
+        <w:rPr>
+          <w:rFonts w:ascii="Times New Roman" w:hAnsi="Times New Roman" w:cs="Times New Roman"/>
+          <w:sz w:val="24"/>
+          <w:szCs w:val="24"/>
+        </w:rPr>
+      </w:pPr>
+      <w:r>
+        <w:rPr>
+          <w:rFonts w:cs="Times New Roman" w:ascii="Times New Roman" w:hAnsi="Times New Roman"/>
+          <w:sz w:val="24"/>
+          <w:szCs w:val="24"/>
+        </w:rPr>
+      </w:r>
+    </w:p>
+    <w:p>
+      <w:pPr>
+        <w:pStyle w:val="ListParagraph"/>
+        <w:spacing w:lineRule="auto" w:line="240" w:before="0" w:after="0"/>
+        <w:ind w:left="360" w:hanging="0"/>
+        <w:contextualSpacing/>
+        <w:jc w:val="both"/>
+        <w:rPr>
+          <w:rFonts w:ascii="Times New Roman" w:hAnsi="Times New Roman" w:cs="Times New Roman"/>
+          <w:sz w:val="24"/>
+          <w:szCs w:val="24"/>
+        </w:rPr>
+      </w:pPr>
+      <w:r>
+        <w:rPr>
+          <w:rFonts w:cs="Times New Roman" w:ascii="Times New Roman" w:hAnsi="Times New Roman"/>
+          <w:sz w:val="24"/>
+          <w:szCs w:val="24"/>
+        </w:rPr>
+      </w:r>
+    </w:p>
+    <w:p>
+      <w:pPr>
+        <w:pStyle w:val="ListParagraph"/>
+        <w:numPr>
+          <w:ilvl w:val="0"/>
+          <w:numId w:val="1"/>
+        </w:numPr>
+        <w:spacing w:lineRule="auto" w:line="240" w:before="0" w:after="0"/>
+        <w:ind w:left="360" w:hanging="360"/>
+        <w:contextualSpacing/>
+        <w:jc w:val="both"/>
+        <w:rPr>
+          <w:rFonts w:ascii="Times New Roman" w:hAnsi="Times New Roman" w:cs="Times New Roman"/>
+          <w:sz w:val="24"/>
+          <w:szCs w:val="24"/>
+        </w:rPr>
+      </w:pPr>
+      <w:r>
+        <w:rPr>
+          <w:rFonts w:cs="Times New Roman" w:ascii="Times New Roman" w:hAnsi="Times New Roman"/>
+          <w:sz w:val="24"/>
+          <w:szCs w:val="24"/>
+        </w:rPr>
+        <w:t xml:space="preserve">(15 Points) Consider our </w:t>
+      </w:r>
+      <w:r>
+        <w:rPr>
+          <w:rFonts w:cs="Courier New" w:ascii="Courier New" w:hAnsi="Courier New"/>
+          <w:b/>
+          <w:sz w:val="24"/>
+          <w:szCs w:val="24"/>
+        </w:rPr>
+        <w:t>Fraction</w:t>
+      </w:r>
+      <w:r>
+        <w:rPr>
+          <w:rFonts w:cs="Times New Roman" w:ascii="Times New Roman" w:hAnsi="Times New Roman"/>
+          <w:sz w:val="24"/>
+          <w:szCs w:val="24"/>
+        </w:rPr>
+        <w:t xml:space="preserve"> class that we wrote for problem set 7. Implement an exception handling design in the parameterized constructor to catch zeros in the denominator. Show the new exception class you will need to put in the header (specification) file. Show the definition for your parameterized constructor that throws the exception if the denominator is zero. Finally, show how to use the try-catch statement in the driver program when instatiating a new paramerized Fraction object. You do not need to show entire programs, only the requested lines of source code. (See the Date ADT example on pages 859-863)</w:t>
+      </w:r>
+    </w:p>
+    <w:p>
+      <w:pPr>
+        <w:pStyle w:val="ListParagraph"/>
+        <w:spacing w:lineRule="auto" w:line="240" w:before="0" w:after="0"/>
+        <w:ind w:left="360" w:hanging="0"/>
+        <w:contextualSpacing/>
+        <w:jc w:val="both"/>
+        <w:rPr>
+          <w:rFonts w:ascii="Times New Roman" w:hAnsi="Times New Roman" w:cs="Times New Roman"/>
+          <w:sz w:val="24"/>
+          <w:szCs w:val="24"/>
+        </w:rPr>
+      </w:pPr>
+      <w:r>
+        <w:rPr>
+          <w:rFonts w:cs="Times New Roman" w:ascii="Times New Roman" w:hAnsi="Times New Roman"/>
+          <w:sz w:val="24"/>
+          <w:szCs w:val="24"/>
+        </w:rPr>
+      </w:r>
+    </w:p>
+    <w:p>
+      <w:pPr>
+        <w:pStyle w:val="ListParagraph"/>
+        <w:spacing w:lineRule="auto" w:line="240" w:before="0" w:after="0"/>
+        <w:ind w:left="360" w:hanging="0"/>
+        <w:contextualSpacing/>
+        <w:jc w:val="both"/>
+        <w:rPr>
+          <w:rFonts w:ascii="Times New Roman" w:hAnsi="Times New Roman" w:cs="Times New Roman"/>
+          <w:sz w:val="24"/>
+          <w:szCs w:val="24"/>
+        </w:rPr>
+      </w:pPr>
+      <w:r>
+        <w:rPr>
+          <w:rFonts w:cs="Times New Roman" w:ascii="Times New Roman" w:hAnsi="Times New Roman"/>
+          <w:sz w:val="24"/>
+          <w:szCs w:val="24"/>
+        </w:rPr>
+      </w:r>
+    </w:p>
+    <w:p>
+      <w:pPr>
+        <w:pStyle w:val="ListParagraph"/>
+        <w:spacing w:lineRule="auto" w:line="240" w:before="0" w:after="0"/>
+        <w:ind w:left="360" w:hanging="0"/>
+        <w:contextualSpacing/>
+        <w:jc w:val="both"/>
+        <w:rPr>
+          <w:rFonts w:ascii="Times New Roman" w:hAnsi="Times New Roman" w:cs="Times New Roman"/>
+          <w:sz w:val="24"/>
+          <w:szCs w:val="24"/>
+        </w:rPr>
+      </w:pPr>
+      <w:r>
+        <w:rPr>
+          <w:rFonts w:cs="Times New Roman" w:ascii="Times New Roman" w:hAnsi="Times New Roman"/>
+          <w:sz w:val="24"/>
+          <w:szCs w:val="24"/>
+        </w:rPr>
+      </w:r>
+    </w:p>
+    <w:p>
+      <w:pPr>
+        <w:pStyle w:val="ListParagraph"/>
+        <w:numPr>
+          <w:ilvl w:val="0"/>
+          <w:numId w:val="1"/>
+        </w:numPr>
+        <w:spacing w:lineRule="auto" w:line="240" w:before="0" w:after="0"/>
+        <w:ind w:left="360" w:hanging="360"/>
+        <w:contextualSpacing/>
+        <w:jc w:val="both"/>
+        <w:rPr>
+          <w:rFonts w:ascii="Times New Roman" w:hAnsi="Times New Roman" w:cs="Times New Roman"/>
+          <w:sz w:val="24"/>
+          <w:szCs w:val="24"/>
+        </w:rPr>
+      </w:pPr>
+      <w:r>
+        <w:rPr>
+          <w:rFonts w:cs="Times New Roman" w:ascii="Times New Roman" w:hAnsi="Times New Roman"/>
+          <w:sz w:val="24"/>
+          <w:szCs w:val="24"/>
+        </w:rPr>
+        <w:t xml:space="preserve">The </w:t>
+      </w:r>
+      <w:r>
+        <w:rPr>
+          <w:rFonts w:cs="Courier New" w:ascii="Courier New" w:hAnsi="Courier New"/>
+          <w:b/>
+          <w:sz w:val="24"/>
+          <w:szCs w:val="24"/>
+        </w:rPr>
+        <w:t>vector</w:t>
+      </w:r>
+      <w:r>
+        <w:rPr>
+          <w:rFonts w:cs="Times New Roman" w:ascii="Times New Roman" w:hAnsi="Times New Roman"/>
+          <w:sz w:val="24"/>
+          <w:szCs w:val="24"/>
+        </w:rPr>
+        <w:t xml:space="preserve"> Template (Pages 898 – 903)</w:t>
+      </w:r>
+    </w:p>
+    <w:p>
+      <w:pPr>
+        <w:pStyle w:val="ListParagraph"/>
+        <w:spacing w:lineRule="auto" w:line="240" w:before="0" w:after="0"/>
+        <w:contextualSpacing/>
+        <w:jc w:val="both"/>
+        <w:rPr>
+          <w:rFonts w:ascii="Times New Roman" w:hAnsi="Times New Roman" w:cs="Times New Roman"/>
+          <w:sz w:val="24"/>
+          <w:szCs w:val="24"/>
+        </w:rPr>
+      </w:pPr>
+      <w:r>
+        <w:rPr>
+          <w:rFonts w:cs="Times New Roman" w:ascii="Times New Roman" w:hAnsi="Times New Roman"/>
+          <w:sz w:val="24"/>
+          <w:szCs w:val="24"/>
+        </w:rPr>
+      </w:r>
+    </w:p>
+    <w:p>
+      <w:pPr>
+        <w:pStyle w:val="ListParagraph"/>
+        <w:numPr>
+          <w:ilvl w:val="1"/>
+          <w:numId w:val="1"/>
+        </w:numPr>
+        <w:spacing w:lineRule="auto" w:line="240" w:before="0" w:after="0"/>
+        <w:ind w:left="720" w:hanging="360"/>
+        <w:contextualSpacing/>
+        <w:jc w:val="both"/>
+        <w:rPr/>
+      </w:pPr>
+      <w:r>
+        <w:rPr>
+          <w:rFonts w:cs="Times New Roman" w:ascii="Times New Roman" w:hAnsi="Times New Roman"/>
+          <w:sz w:val="24"/>
+          <w:szCs w:val="24"/>
+        </w:rPr>
+        <w:t xml:space="preserve">(3 Points) What is the underlying implementation provided by the </w:t>
+      </w:r>
+      <w:r>
+        <w:rPr>
+          <w:rFonts w:cs="Courier New" w:ascii="Courier New" w:hAnsi="Courier New"/>
+          <w:b/>
+          <w:sz w:val="24"/>
+          <w:szCs w:val="24"/>
+        </w:rPr>
+        <w:t>vector</w:t>
+      </w:r>
+      <w:r>
+        <w:rPr>
+          <w:rFonts w:cs="Times New Roman" w:ascii="Times New Roman" w:hAnsi="Times New Roman"/>
+          <w:sz w:val="24"/>
+          <w:szCs w:val="24"/>
+        </w:rPr>
+        <w:t xml:space="preserve"> class template?</w:t>
+      </w:r>
+    </w:p>
+    <w:p>
+      <w:pPr>
+        <w:pStyle w:val="Normal"/>
+        <w:spacing w:lineRule="auto" w:line="240" w:before="0" w:after="0"/>
+        <w:ind w:left="720" w:hanging="0"/>
+        <w:jc w:val="both"/>
+        <w:rPr>
+          <w:rFonts w:ascii="Times New Roman" w:hAnsi="Times New Roman" w:cs="Times New Roman"/>
+          <w:sz w:val="24"/>
+          <w:szCs w:val="24"/>
+        </w:rPr>
+      </w:pPr>
+      <w:r>
+        <w:rPr>
+          <w:rFonts w:cs="Times New Roman" w:ascii="Times New Roman" w:hAnsi="Times New Roman"/>
+          <w:sz w:val="24"/>
+          <w:szCs w:val="24"/>
+        </w:rPr>
+      </w:r>
+    </w:p>
+    <w:p>
+      <w:pPr>
+        <w:pStyle w:val="Normal"/>
+        <w:spacing w:lineRule="auto" w:line="240" w:before="0" w:after="0"/>
+        <w:ind w:left="720" w:hanging="0"/>
+        <w:jc w:val="both"/>
+        <w:rPr>
+          <w:rFonts w:ascii="Times New Roman" w:hAnsi="Times New Roman" w:cs="Times New Roman"/>
+          <w:sz w:val="24"/>
+          <w:szCs w:val="24"/>
+        </w:rPr>
+      </w:pPr>
+      <w:r>
+        <w:rPr>
+          <w:rFonts w:cs="Times New Roman" w:ascii="Times New Roman" w:hAnsi="Times New Roman"/>
+          <w:sz w:val="24"/>
+          <w:szCs w:val="24"/>
+        </w:rPr>
+      </w:r>
+    </w:p>
+    <w:p>
+      <w:pPr>
+        <w:pStyle w:val="ListParagraph"/>
+        <w:numPr>
+          <w:ilvl w:val="1"/>
+          <w:numId w:val="1"/>
+        </w:numPr>
+        <w:spacing w:lineRule="auto" w:line="240" w:before="0" w:after="0"/>
+        <w:ind w:left="720" w:hanging="360"/>
+        <w:contextualSpacing/>
+        <w:jc w:val="both"/>
+        <w:rPr>
+          <w:rFonts w:ascii="Times New Roman" w:hAnsi="Times New Roman" w:cs="Times New Roman"/>
+          <w:sz w:val="24"/>
+          <w:szCs w:val="24"/>
+        </w:rPr>
+      </w:pPr>
+      <w:r>
+        <w:rPr>
+          <w:rFonts w:cs="Times New Roman" w:ascii="Times New Roman" w:hAnsi="Times New Roman"/>
+          <w:sz w:val="24"/>
+          <w:szCs w:val="24"/>
+        </w:rPr>
+        <w:t>(3 Points) Show an example call to a vector constructor that creates a vector holding 15 integers.</w:t>
+      </w:r>
+    </w:p>
+    <w:p>
+      <w:pPr>
+        <w:pStyle w:val="ListParagraph"/>
+        <w:spacing w:lineRule="auto" w:line="240" w:before="0" w:after="0"/>
+        <w:contextualSpacing/>
+        <w:jc w:val="both"/>
+        <w:rPr>
+          <w:rFonts w:ascii="Times New Roman" w:hAnsi="Times New Roman" w:cs="Times New Roman"/>
+          <w:sz w:val="24"/>
+          <w:szCs w:val="24"/>
+        </w:rPr>
+      </w:pPr>
+      <w:r>
+        <w:rPr>
+          <w:rFonts w:cs="Times New Roman" w:ascii="Times New Roman" w:hAnsi="Times New Roman"/>
+          <w:sz w:val="24"/>
+          <w:szCs w:val="24"/>
+        </w:rPr>
+      </w:r>
+    </w:p>
+    <w:p>
+      <w:pPr>
+        <w:pStyle w:val="ListParagraph"/>
+        <w:spacing w:lineRule="auto" w:line="240" w:before="0" w:after="0"/>
+        <w:contextualSpacing/>
+        <w:jc w:val="both"/>
+        <w:rPr>
+          <w:rFonts w:ascii="Times New Roman" w:hAnsi="Times New Roman" w:cs="Times New Roman"/>
+          <w:b/>
+          <w:b/>
+          <w:bCs/>
+          <w:sz w:val="24"/>
+          <w:szCs w:val="24"/>
+        </w:rPr>
+      </w:pPr>
+      <w:r>
+        <w:rPr>
+          <w:rFonts w:cs="Times New Roman" w:ascii="Times New Roman" w:hAnsi="Times New Roman"/>
+          <w:b/>
+          <w:bCs/>
+          <w:sz w:val="24"/>
+          <w:szCs w:val="24"/>
+        </w:rPr>
+        <w:t>vector&lt;int&gt; intVec(15);</w:t>
+      </w:r>
+    </w:p>
+    <w:p>
+      <w:pPr>
+        <w:pStyle w:val="ListParagraph"/>
+        <w:spacing w:lineRule="auto" w:line="240" w:before="0" w:after="0"/>
+        <w:contextualSpacing/>
+        <w:jc w:val="both"/>
+        <w:rPr>
+          <w:rFonts w:ascii="Times New Roman" w:hAnsi="Times New Roman" w:cs="Times New Roman"/>
+          <w:sz w:val="24"/>
+          <w:szCs w:val="24"/>
+        </w:rPr>
+      </w:pPr>
+      <w:r>
+        <w:rPr>
+          <w:rFonts w:cs="Times New Roman" w:ascii="Times New Roman" w:hAnsi="Times New Roman"/>
+          <w:sz w:val="24"/>
+          <w:szCs w:val="24"/>
+        </w:rPr>
+      </w:r>
+    </w:p>
+    <w:p>
+      <w:pPr>
+        <w:pStyle w:val="ListParagraph"/>
+        <w:numPr>
+          <w:ilvl w:val="1"/>
+          <w:numId w:val="1"/>
+        </w:numPr>
+        <w:spacing w:lineRule="auto" w:line="240" w:before="0" w:after="0"/>
+        <w:ind w:left="720" w:hanging="360"/>
+        <w:contextualSpacing/>
+        <w:jc w:val="both"/>
+        <w:rPr>
+          <w:rFonts w:ascii="Times New Roman" w:hAnsi="Times New Roman" w:cs="Times New Roman"/>
+          <w:sz w:val="24"/>
+          <w:szCs w:val="24"/>
+        </w:rPr>
+      </w:pPr>
+      <w:r>
+        <w:rPr>
+          <w:rFonts w:cs="Times New Roman" w:ascii="Times New Roman" w:hAnsi="Times New Roman"/>
+          <w:sz w:val="24"/>
+          <w:szCs w:val="24"/>
+        </w:rPr>
+        <w:t>(3 Points) Show an example call to a vector constructor that creates a vector holding zero strings.</w:t>
+      </w:r>
+    </w:p>
+    <w:p>
+      <w:pPr>
+        <w:pStyle w:val="ListParagraph"/>
+        <w:spacing w:lineRule="auto" w:line="240" w:before="0" w:after="0"/>
+        <w:contextualSpacing/>
+        <w:jc w:val="both"/>
+        <w:rPr>
+          <w:rFonts w:ascii="Times New Roman" w:hAnsi="Times New Roman" w:cs="Times New Roman"/>
+          <w:b/>
+          <w:b/>
+          <w:bCs/>
+          <w:sz w:val="24"/>
+          <w:szCs w:val="24"/>
+        </w:rPr>
+      </w:pPr>
+      <w:r>
+        <w:rPr>
+          <w:rFonts w:cs="Times New Roman" w:ascii="Times New Roman" w:hAnsi="Times New Roman"/>
+          <w:b/>
+          <w:bCs/>
+          <w:sz w:val="24"/>
+          <w:szCs w:val="24"/>
+        </w:rPr>
+        <w:t>vector&lt;string&gt; noSizeVec;</w:t>
+      </w:r>
+    </w:p>
+    <w:p>
+      <w:pPr>
+        <w:pStyle w:val="ListParagraph"/>
+        <w:spacing w:lineRule="auto" w:line="240" w:before="0" w:after="0"/>
+        <w:contextualSpacing/>
+        <w:jc w:val="both"/>
+        <w:rPr>
+          <w:rFonts w:ascii="Times New Roman" w:hAnsi="Times New Roman" w:cs="Times New Roman"/>
+          <w:sz w:val="24"/>
+          <w:szCs w:val="24"/>
+        </w:rPr>
+      </w:pPr>
+      <w:r>
+        <w:rPr>
+          <w:rFonts w:cs="Times New Roman" w:ascii="Times New Roman" w:hAnsi="Times New Roman"/>
+          <w:sz w:val="24"/>
+          <w:szCs w:val="24"/>
+        </w:rPr>
+      </w:r>
+    </w:p>
+    <w:p>
+      <w:pPr>
+        <w:pStyle w:val="ListParagraph"/>
+        <w:spacing w:lineRule="auto" w:line="240" w:before="0" w:after="0"/>
+        <w:contextualSpacing/>
+        <w:jc w:val="both"/>
+        <w:rPr>
+          <w:rFonts w:ascii="Times New Roman" w:hAnsi="Times New Roman" w:cs="Times New Roman"/>
+          <w:sz w:val="24"/>
+          <w:szCs w:val="24"/>
+        </w:rPr>
+      </w:pPr>
+      <w:r>
+        <w:rPr>
+          <w:rFonts w:cs="Times New Roman" w:ascii="Times New Roman" w:hAnsi="Times New Roman"/>
+          <w:sz w:val="24"/>
+          <w:szCs w:val="24"/>
+        </w:rPr>
+      </w:r>
+    </w:p>
+    <w:p>
+      <w:pPr>
+        <w:pStyle w:val="ListParagraph"/>
+        <w:numPr>
+          <w:ilvl w:val="1"/>
+          <w:numId w:val="1"/>
+        </w:numPr>
+        <w:spacing w:lineRule="auto" w:line="240" w:before="0" w:after="0"/>
+        <w:ind w:left="720" w:hanging="360"/>
+        <w:contextualSpacing/>
+        <w:jc w:val="both"/>
+        <w:rPr>
+          <w:rFonts w:ascii="Times New Roman" w:hAnsi="Times New Roman" w:cs="Times New Roman"/>
+          <w:sz w:val="24"/>
+          <w:szCs w:val="24"/>
+        </w:rPr>
+      </w:pPr>
+      <w:r>
+        <w:rPr>
+          <w:rFonts w:cs="Times New Roman" w:ascii="Times New Roman" w:hAnsi="Times New Roman"/>
+          <w:sz w:val="24"/>
+          <w:szCs w:val="24"/>
+        </w:rPr>
+        <w:t>(4 Points) Why would we want to declare a vector with no space in it?</w:t>
+      </w:r>
+    </w:p>
+    <w:p>
+      <w:pPr>
+        <w:pStyle w:val="ListParagraph"/>
+        <w:spacing w:lineRule="auto" w:line="240" w:before="0" w:after="0"/>
+        <w:contextualSpacing/>
+        <w:jc w:val="both"/>
+        <w:rPr>
+          <w:rFonts w:ascii="Times New Roman" w:hAnsi="Times New Roman" w:cs="Times New Roman"/>
+          <w:b/>
+          <w:b/>
+          <w:bCs/>
+          <w:sz w:val="24"/>
+          <w:szCs w:val="24"/>
+        </w:rPr>
+      </w:pPr>
+      <w:r>
+        <w:rPr>
+          <w:rFonts w:cs="Times New Roman" w:ascii="Times New Roman" w:hAnsi="Times New Roman"/>
+          <w:b/>
+          <w:bCs/>
+          <w:sz w:val="24"/>
+          <w:szCs w:val="24"/>
+        </w:rPr>
+        <w:t>When you’re unsure of the volume of data that it will be ingesting.</w:t>
+      </w:r>
+    </w:p>
+    <w:p>
+      <w:pPr>
+        <w:pStyle w:val="ListParagraph"/>
+        <w:spacing w:lineRule="auto" w:line="240" w:before="0" w:after="0"/>
+        <w:contextualSpacing/>
+        <w:jc w:val="both"/>
+        <w:rPr>
+          <w:rFonts w:ascii="Times New Roman" w:hAnsi="Times New Roman" w:cs="Times New Roman"/>
+          <w:sz w:val="24"/>
+          <w:szCs w:val="24"/>
+        </w:rPr>
+      </w:pPr>
+      <w:r>
+        <w:rPr>
+          <w:rFonts w:cs="Times New Roman" w:ascii="Times New Roman" w:hAnsi="Times New Roman"/>
+          <w:sz w:val="24"/>
+          <w:szCs w:val="24"/>
+        </w:rPr>
+      </w:r>
+    </w:p>
+    <w:p>
+      <w:pPr>
+        <w:pStyle w:val="ListParagraph"/>
+        <w:spacing w:lineRule="auto" w:line="240" w:before="0" w:after="0"/>
+        <w:contextualSpacing/>
+        <w:jc w:val="both"/>
+        <w:rPr>
+          <w:rFonts w:ascii="Times New Roman" w:hAnsi="Times New Roman" w:cs="Times New Roman"/>
+          <w:sz w:val="24"/>
+          <w:szCs w:val="24"/>
+        </w:rPr>
+      </w:pPr>
+      <w:r>
+        <w:rPr>
+          <w:rFonts w:cs="Times New Roman" w:ascii="Times New Roman" w:hAnsi="Times New Roman"/>
+          <w:sz w:val="24"/>
+          <w:szCs w:val="24"/>
+        </w:rPr>
+      </w:r>
+    </w:p>
+    <w:p>
+      <w:pPr>
+        <w:pStyle w:val="ListParagraph"/>
+        <w:numPr>
+          <w:ilvl w:val="1"/>
+          <w:numId w:val="1"/>
+        </w:numPr>
+        <w:spacing w:lineRule="auto" w:line="240" w:before="0" w:after="0"/>
+        <w:ind w:left="720" w:hanging="360"/>
+        <w:contextualSpacing/>
+        <w:jc w:val="both"/>
+        <w:rPr>
+          <w:rFonts w:ascii="Times New Roman" w:hAnsi="Times New Roman" w:cs="Times New Roman"/>
+          <w:sz w:val="24"/>
+          <w:szCs w:val="24"/>
+        </w:rPr>
+      </w:pPr>
+      <w:r>
+        <w:rPr>
+          <w:rFonts w:cs="Times New Roman" w:ascii="Times New Roman" w:hAnsi="Times New Roman"/>
+          <w:sz w:val="24"/>
+          <w:szCs w:val="24"/>
+        </w:rPr>
+        <w:t>(4 Points) If we know the maximum size of a vector in advance, why should we indicate that value in the constructor instead of leaving the vector empty?</w:t>
+      </w:r>
+    </w:p>
+    <w:p>
+      <w:pPr>
+        <w:pStyle w:val="ListParagraph"/>
+        <w:spacing w:lineRule="auto" w:line="240" w:before="0" w:after="0"/>
+        <w:contextualSpacing/>
+        <w:jc w:val="both"/>
+        <w:rPr>
+          <w:rFonts w:ascii="Times New Roman" w:hAnsi="Times New Roman" w:cs="Times New Roman"/>
+          <w:b/>
+          <w:b/>
+          <w:bCs/>
+          <w:sz w:val="24"/>
+          <w:szCs w:val="24"/>
+        </w:rPr>
+      </w:pPr>
+      <w:r>
+        <w:rPr>
+          <w:rFonts w:cs="Times New Roman" w:ascii="Times New Roman" w:hAnsi="Times New Roman"/>
+          <w:b/>
+          <w:bCs/>
+          <w:sz w:val="24"/>
+          <w:szCs w:val="24"/>
+        </w:rPr>
+        <w:t>You should always set the value if you know the maximum because vectors can consume a lot of memory and CPU.</w:t>
+      </w:r>
+    </w:p>
+    <w:p>
+      <w:pPr>
+        <w:pStyle w:val="ListParagraph"/>
+        <w:spacing w:lineRule="auto" w:line="240" w:before="0" w:after="0"/>
+        <w:contextualSpacing/>
+        <w:jc w:val="both"/>
+        <w:rPr>
+          <w:rFonts w:ascii="Times New Roman" w:hAnsi="Times New Roman" w:cs="Times New Roman"/>
+          <w:sz w:val="24"/>
+          <w:szCs w:val="24"/>
+        </w:rPr>
+      </w:pPr>
+      <w:r>
+        <w:rPr>
+          <w:rFonts w:cs="Times New Roman" w:ascii="Times New Roman" w:hAnsi="Times New Roman"/>
+          <w:sz w:val="24"/>
+          <w:szCs w:val="24"/>
+        </w:rPr>
+      </w:r>
+    </w:p>
+    <w:p>
+      <w:pPr>
+        <w:pStyle w:val="ListParagraph"/>
+        <w:spacing w:lineRule="auto" w:line="240" w:before="0" w:after="0"/>
+        <w:contextualSpacing/>
+        <w:jc w:val="both"/>
+        <w:rPr>
+          <w:rFonts w:ascii="Times New Roman" w:hAnsi="Times New Roman" w:cs="Times New Roman"/>
+          <w:sz w:val="24"/>
+          <w:szCs w:val="24"/>
+        </w:rPr>
+      </w:pPr>
+      <w:r>
+        <w:rPr>
+          <w:rFonts w:cs="Times New Roman" w:ascii="Times New Roman" w:hAnsi="Times New Roman"/>
+          <w:sz w:val="24"/>
+          <w:szCs w:val="24"/>
+        </w:rPr>
+      </w:r>
+    </w:p>
+    <w:p>
+      <w:pPr>
+        <w:pStyle w:val="ListParagraph"/>
+        <w:numPr>
+          <w:ilvl w:val="1"/>
+          <w:numId w:val="1"/>
+        </w:numPr>
+        <w:spacing w:lineRule="auto" w:line="240" w:before="0" w:after="0"/>
+        <w:ind w:left="720" w:hanging="360"/>
+        <w:contextualSpacing/>
+        <w:jc w:val="both"/>
+        <w:rPr>
+          <w:rFonts w:ascii="Times New Roman" w:hAnsi="Times New Roman" w:cs="Times New Roman"/>
+          <w:sz w:val="24"/>
+          <w:szCs w:val="24"/>
+        </w:rPr>
+      </w:pPr>
+      <w:r>
+        <w:rPr>
+          <w:rFonts w:cs="Times New Roman" w:ascii="Times New Roman" w:hAnsi="Times New Roman"/>
+          <w:sz w:val="24"/>
+          <w:szCs w:val="24"/>
+        </w:rPr>
+        <w:t>(4 Points) What does the following code print to standard output?</w:t>
+      </w:r>
+    </w:p>
+    <w:p>
+      <w:pPr>
+        <w:pStyle w:val="ListParagraph"/>
+        <w:spacing w:lineRule="auto" w:line="240" w:before="0" w:after="0"/>
+        <w:contextualSpacing/>
+        <w:jc w:val="both"/>
+        <w:rPr>
+          <w:rFonts w:ascii="Times New Roman" w:hAnsi="Times New Roman" w:cs="Times New Roman"/>
+          <w:sz w:val="24"/>
+          <w:szCs w:val="24"/>
+        </w:rPr>
+      </w:pPr>
+      <w:r>
+        <w:rPr>
+          <w:rFonts w:cs="Times New Roman" w:ascii="Times New Roman" w:hAnsi="Times New Roman"/>
+          <w:sz w:val="24"/>
+          <w:szCs w:val="24"/>
+        </w:rPr>
+      </w:r>
+    </w:p>
+    <w:p>
+      <w:pPr>
+        <w:pStyle w:val="ListParagraph"/>
+        <w:spacing w:lineRule="auto" w:line="240" w:before="0" w:after="0"/>
+        <w:contextualSpacing/>
+        <w:jc w:val="both"/>
+        <w:rPr>
+          <w:rFonts w:ascii="Times New Roman" w:hAnsi="Times New Roman" w:cs="Times New Roman"/>
+          <w:sz w:val="24"/>
+          <w:szCs w:val="24"/>
+        </w:rPr>
+      </w:pPr>
+      <w:r>
+        <w:rPr/>
+        <w:drawing>
+          <wp:inline distT="0" distB="0" distL="0" distR="0">
+            <wp:extent cx="3495675" cy="1264920"/>
+            <wp:effectExtent l="0" t="0" r="0" b="0"/>
+            <wp:docPr id="2" name="Picture 1" descr=""/>
+            <wp:cNvGraphicFramePr>
+              <a:graphicFrameLocks xmlns:a="http://schemas.openxmlformats.org/drawingml/2006/main" noChangeAspect="1"/>
+            </wp:cNvGraphicFramePr>
+            <a:graphic xmlns:a="http://schemas.openxmlformats.org/drawingml/2006/main">
+              <a:graphicData uri="http://schemas.openxmlformats.org/drawingml/2006/picture">
+                <pic:pic xmlns:pic="http://schemas.openxmlformats.org/drawingml/2006/picture">
+                  <pic:nvPicPr>
+                    <pic:cNvPr id="2" name="Picture 1" descr=""/>
+                    <pic:cNvPicPr>
+                      <a:picLocks noChangeAspect="1" noChangeArrowheads="1"/>
+                    </pic:cNvPicPr>
+                  </pic:nvPicPr>
+                  <pic:blipFill>
+                    <a:blip r:embed="rId3"/>
                     <a:stretch>
                       <a:fillRect/>
                     </a:stretch>
@@ -2709,7 +3545,7 @@
           <wp:inline distT="0" distB="0" distL="0" distR="0">
             <wp:extent cx="2636520" cy="1362075"/>
             <wp:effectExtent l="0" t="0" r="0" b="0"/>
-            <wp:docPr id="2" name="Picture 2" descr=""/>
+            <wp:docPr id="3" name="Picture 2" descr=""/>
             <wp:cNvGraphicFramePr>
               <a:graphicFrameLocks xmlns:a="http://schemas.openxmlformats.org/drawingml/2006/main" noChangeAspect="1"/>
             </wp:cNvGraphicFramePr>
@@ -2717,13 +3553,13 @@
               <a:graphicData uri="http://schemas.openxmlformats.org/drawingml/2006/picture">
                 <pic:pic xmlns:pic="http://schemas.openxmlformats.org/drawingml/2006/picture">
                   <pic:nvPicPr>
-                    <pic:cNvPr id="2" name="Picture 2" descr=""/>
+                    <pic:cNvPr id="3" name="Picture 2" descr=""/>
                     <pic:cNvPicPr>
                       <a:picLocks noChangeAspect="1" noChangeArrowheads="1"/>
                     </pic:cNvPicPr>
                   </pic:nvPicPr>
                   <pic:blipFill>
-                    <a:blip r:embed="rId3"/>
+                    <a:blip r:embed="rId4"/>
                     <a:stretch>
                       <a:fillRect/>
                     </a:stretch>
@@ -3420,7 +4256,7 @@
     <w:qFormat/>
     <w:pPr>
       <w:widowControl/>
-      <w:overflowPunct w:val="true"/>
+      <w:overflowPunct w:val="false"/>
       <w:bidi w:val="0"/>
       <w:spacing w:lineRule="auto" w:line="259" w:before="0" w:after="160"/>
       <w:jc w:val="left"/>

</xml_diff>